<commit_message>
perbaiki dokumen rks tunjuk langsung dan pemilihan langsung
</commit_message>
<xml_diff>
--- a/templates/RKS PL dibawah 500.docx
+++ b/templates/RKS PL dibawah 500.docx
@@ -30,21 +30,12 @@
           <w:b/>
         </w:rPr>
       </w:pPr>
-      <w:proofErr w:type="gramStart"/>
       <w:r>
         <w:rPr>
           <w:rFonts w:ascii="Tahoma" w:hAnsi="Tahoma" w:cs="Tahoma"/>
           <w:b/>
         </w:rPr>
-        <w:t>BAB   I.</w:t>
-      </w:r>
-      <w:proofErr w:type="gramEnd"/>
-      <w:r>
-        <w:rPr>
-          <w:rFonts w:ascii="Tahoma" w:hAnsi="Tahoma" w:cs="Tahoma"/>
-          <w:b/>
-        </w:rPr>
-        <w:t xml:space="preserve"> </w:t>
+        <w:t xml:space="preserve">BAB   I. </w:t>
       </w:r>
       <w:r>
         <w:rPr>
@@ -336,14 +327,16 @@
           <w:rFonts w:ascii="Tahoma" w:hAnsi="Tahoma" w:cs="Tahoma"/>
           <w:sz w:val="22"/>
           <w:szCs w:val="22"/>
-        </w:rPr>
-        <w:t xml:space="preserve">Tanggal  </w:t>
-      </w:r>
-      <w:r>
-        <w:rPr>
-          <w:rFonts w:ascii="Tahoma" w:hAnsi="Tahoma" w:cs="Tahoma"/>
-          <w:sz w:val="22"/>
-          <w:szCs w:val="22"/>
+          <w:lang w:val="id-ID"/>
+        </w:rPr>
+        <w:t>Tanggal</w:t>
+      </w:r>
+      <w:r>
+        <w:rPr>
+          <w:rFonts w:ascii="Tahoma" w:hAnsi="Tahoma" w:cs="Tahoma"/>
+          <w:sz w:val="22"/>
+          <w:szCs w:val="22"/>
+          <w:lang w:val="id-ID"/>
         </w:rPr>
         <w:tab/>
         <w:t xml:space="preserve">: </w:t>
@@ -396,23 +389,22 @@
     </w:p>
     <w:p>
       <w:pPr>
-        <w:tabs>
-          <w:tab w:val="left" w:pos="7938"/>
-        </w:tabs>
         <w:spacing w:line="280" w:lineRule="atLeast"/>
         <w:ind w:left="2160"/>
-        <w:rPr>
-          <w:rFonts w:ascii="Tahoma" w:hAnsi="Tahoma" w:cs="Tahoma"/>
-          <w:sz w:val="22"/>
-          <w:szCs w:val="22"/>
-          <w:lang w:val="id-ID"/>
-        </w:rPr>
-      </w:pPr>
-      <w:r>
-        <w:rPr>
-          <w:rFonts w:ascii="Tahoma" w:hAnsi="Tahoma" w:cs="Tahoma"/>
-          <w:sz w:val="22"/>
-          <w:szCs w:val="22"/>
+        <w:jc w:val="both"/>
+        <w:rPr>
+          <w:rFonts w:ascii="Tahoma" w:hAnsi="Tahoma" w:cs="Tahoma"/>
+          <w:sz w:val="22"/>
+          <w:szCs w:val="22"/>
+          <w:lang w:val="id-ID"/>
+        </w:rPr>
+      </w:pPr>
+      <w:r>
+        <w:rPr>
+          <w:rFonts w:ascii="Tahoma" w:hAnsi="Tahoma" w:cs="Tahoma"/>
+          <w:sz w:val="22"/>
+          <w:szCs w:val="22"/>
+          <w:lang w:val="id-ID"/>
         </w:rPr>
         <w:t>Tanggal</w:t>
       </w:r>
@@ -423,24 +415,8 @@
           <w:szCs w:val="22"/>
           <w:lang w:val="id-ID"/>
         </w:rPr>
-        <w:t xml:space="preserve">          </w:t>
-      </w:r>
-      <w:r>
-        <w:rPr>
-          <w:rFonts w:ascii="Tahoma" w:hAnsi="Tahoma" w:cs="Tahoma"/>
-          <w:sz w:val="22"/>
-          <w:szCs w:val="22"/>
-        </w:rPr>
-        <w:t>:</w:t>
-      </w:r>
-      <w:r>
-        <w:rPr>
-          <w:rFonts w:ascii="Tahoma" w:hAnsi="Tahoma" w:cs="Tahoma"/>
-          <w:sz w:val="22"/>
-          <w:szCs w:val="22"/>
-          <w:lang w:val="id-ID"/>
-        </w:rPr>
-        <w:t xml:space="preserve"> </w:t>
+        <w:tab/>
+        <w:t xml:space="preserve">: </w:t>
       </w:r>
       <w:r>
         <w:rPr>
@@ -457,26 +433,29 @@
       <w:pPr>
         <w:spacing w:line="280" w:lineRule="atLeast"/>
         <w:ind w:left="2160"/>
-        <w:rPr>
-          <w:rFonts w:ascii="Tahoma" w:hAnsi="Tahoma" w:cs="Tahoma"/>
-          <w:sz w:val="22"/>
-          <w:szCs w:val="22"/>
-          <w:lang w:val="id-ID"/>
-        </w:rPr>
-      </w:pPr>
-      <w:r>
-        <w:rPr>
-          <w:rFonts w:ascii="Tahoma" w:hAnsi="Tahoma" w:cs="Tahoma"/>
-          <w:sz w:val="22"/>
-          <w:szCs w:val="22"/>
-        </w:rPr>
-        <w:t>Waktu</w:t>
-      </w:r>
-      <w:r>
-        <w:rPr>
-          <w:rFonts w:ascii="Tahoma" w:hAnsi="Tahoma" w:cs="Tahoma"/>
-          <w:sz w:val="22"/>
-          <w:szCs w:val="22"/>
+        <w:jc w:val="both"/>
+        <w:rPr>
+          <w:rFonts w:ascii="Tahoma" w:hAnsi="Tahoma" w:cs="Tahoma"/>
+          <w:sz w:val="22"/>
+          <w:szCs w:val="22"/>
+          <w:lang w:val="id-ID"/>
+        </w:rPr>
+      </w:pPr>
+      <w:r>
+        <w:rPr>
+          <w:rFonts w:ascii="Tahoma" w:hAnsi="Tahoma" w:cs="Tahoma"/>
+          <w:sz w:val="22"/>
+          <w:szCs w:val="22"/>
+          <w:lang w:val="id-ID"/>
+        </w:rPr>
+        <w:t xml:space="preserve">Waktu </w:t>
+      </w:r>
+      <w:r>
+        <w:rPr>
+          <w:rFonts w:ascii="Tahoma" w:hAnsi="Tahoma" w:cs="Tahoma"/>
+          <w:sz w:val="22"/>
+          <w:szCs w:val="22"/>
+          <w:lang w:val="id-ID"/>
         </w:rPr>
         <w:tab/>
       </w:r>
@@ -485,74 +464,42 @@
           <w:rFonts w:ascii="Tahoma" w:hAnsi="Tahoma" w:cs="Tahoma"/>
           <w:sz w:val="22"/>
           <w:szCs w:val="22"/>
+          <w:lang w:val="id-ID"/>
         </w:rPr>
         <w:tab/>
-        <w:t>:</w:t>
-      </w:r>
-      <w:r>
-        <w:rPr>
-          <w:rFonts w:ascii="Tahoma" w:hAnsi="Tahoma" w:cs="Tahoma"/>
-          <w:sz w:val="22"/>
-          <w:szCs w:val="22"/>
-          <w:lang w:val="id-ID"/>
-        </w:rPr>
-        <w:t xml:space="preserve"> </w:t>
-      </w:r>
-      <w:r>
-        <w:rPr>
-          <w:rFonts w:ascii="Tahoma" w:hAnsi="Tahoma" w:cs="Tahoma"/>
-          <w:sz w:val="22"/>
-          <w:szCs w:val="22"/>
-        </w:rPr>
-        <w:t xml:space="preserve">Pukul </w:t>
-      </w:r>
-      <w:r>
-        <w:rPr>
-          <w:rFonts w:ascii="Tahoma" w:hAnsi="Tahoma" w:cs="Tahoma"/>
-          <w:sz w:val="22"/>
-          <w:szCs w:val="22"/>
-          <w:highlight w:val="yellow"/>
-          <w:lang w:val="id-ID"/>
-        </w:rPr>
-        <w:t>#waktu penjelasan#</w:t>
+        <w:t>: Pukul #waktu penjelasan# WIB</w:t>
       </w:r>
     </w:p>
     <w:p>
       <w:pPr>
         <w:spacing w:line="280" w:lineRule="atLeast"/>
         <w:ind w:left="2160"/>
-        <w:rPr>
-          <w:rFonts w:ascii="Tahoma" w:hAnsi="Tahoma" w:cs="Tahoma"/>
-          <w:sz w:val="22"/>
-          <w:szCs w:val="22"/>
-          <w:lang w:val="id-ID"/>
-        </w:rPr>
-      </w:pPr>
-      <w:r>
-        <w:rPr>
-          <w:rFonts w:ascii="Tahoma" w:hAnsi="Tahoma" w:cs="Tahoma"/>
-          <w:sz w:val="22"/>
-          <w:szCs w:val="22"/>
-        </w:rPr>
-        <w:t>Tempat</w:t>
-      </w:r>
-      <w:r>
-        <w:rPr>
-          <w:rFonts w:ascii="Tahoma" w:hAnsi="Tahoma" w:cs="Tahoma"/>
-          <w:sz w:val="22"/>
-          <w:szCs w:val="22"/>
+        <w:jc w:val="both"/>
+        <w:rPr>
+          <w:rFonts w:ascii="Tahoma" w:hAnsi="Tahoma" w:cs="Tahoma"/>
+          <w:sz w:val="22"/>
+          <w:szCs w:val="22"/>
+          <w:lang w:val="id-ID"/>
+        </w:rPr>
+      </w:pPr>
+      <w:r>
+        <w:rPr>
+          <w:rFonts w:ascii="Tahoma" w:hAnsi="Tahoma" w:cs="Tahoma"/>
+          <w:sz w:val="22"/>
+          <w:szCs w:val="22"/>
+          <w:lang w:val="id-ID"/>
+        </w:rPr>
+        <w:t xml:space="preserve">Tempat </w:t>
+      </w:r>
+      <w:r>
+        <w:rPr>
+          <w:rFonts w:ascii="Tahoma" w:hAnsi="Tahoma" w:cs="Tahoma"/>
+          <w:sz w:val="22"/>
+          <w:szCs w:val="22"/>
+          <w:lang w:val="id-ID"/>
         </w:rPr>
         <w:tab/>
-        <w:t>:</w:t>
-      </w:r>
-      <w:r>
-        <w:rPr>
-          <w:rFonts w:ascii="Tahoma" w:hAnsi="Tahoma" w:cs="Tahoma"/>
-          <w:sz w:val="22"/>
-          <w:szCs w:val="22"/>
-          <w:lang w:val="id-ID"/>
-        </w:rPr>
-        <w:t xml:space="preserve"> </w:t>
+        <w:t xml:space="preserve">: </w:t>
       </w:r>
       <w:r>
         <w:rPr>
@@ -747,7 +694,34 @@
           <w:szCs w:val="22"/>
           <w:lang w:val="id-ID"/>
         </w:rPr>
-        <w:t xml:space="preserve"> (paling lambat)</w:t>
+        <w:t xml:space="preserve"> </w:t>
+      </w:r>
+      <w:r>
+        <w:rPr>
+          <w:rFonts w:ascii="Tahoma" w:hAnsi="Tahoma" w:cs="Tahoma"/>
+          <w:sz w:val="22"/>
+          <w:szCs w:val="22"/>
+          <w:lang w:val="id-ID"/>
+        </w:rPr>
+        <w:t>WIB</w:t>
+      </w:r>
+      <w:r>
+        <w:rPr>
+          <w:rFonts w:ascii="Tahoma" w:hAnsi="Tahoma" w:cs="Tahoma"/>
+          <w:sz w:val="22"/>
+          <w:szCs w:val="22"/>
+          <w:lang w:val="id-ID"/>
+        </w:rPr>
+        <w:t xml:space="preserve"> </w:t>
+      </w:r>
+      <w:r>
+        <w:rPr>
+          <w:rFonts w:ascii="Tahoma" w:hAnsi="Tahoma" w:cs="Tahoma"/>
+          <w:sz w:val="22"/>
+          <w:szCs w:val="22"/>
+          <w:lang w:val="id-ID"/>
+        </w:rPr>
+        <w:t>(paling lambat)</w:t>
       </w:r>
     </w:p>
     <w:p>
@@ -956,6 +930,15 @@
         </w:rPr>
         <w:t>#waktu pembukaan#</w:t>
       </w:r>
+      <w:r>
+        <w:rPr>
+          <w:rFonts w:ascii="Tahoma" w:hAnsi="Tahoma" w:cs="Tahoma"/>
+          <w:sz w:val="22"/>
+          <w:szCs w:val="22"/>
+          <w:lang w:val="id-ID"/>
+        </w:rPr>
+        <w:t xml:space="preserve"> WIB</w:t>
+      </w:r>
     </w:p>
     <w:p>
       <w:pPr>
@@ -1009,6 +992,7 @@
     <w:p>
       <w:pPr>
         <w:spacing w:line="280" w:lineRule="atLeast"/>
+        <w:ind w:left="2160"/>
         <w:jc w:val="both"/>
         <w:rPr>
           <w:rFonts w:ascii="Tahoma" w:hAnsi="Tahoma" w:cs="Tahoma"/>
@@ -1162,6 +1146,15 @@
         </w:rPr>
         <w:t>#waktu evaluasi#</w:t>
       </w:r>
+      <w:r>
+        <w:rPr>
+          <w:rFonts w:ascii="Tahoma" w:hAnsi="Tahoma" w:cs="Tahoma"/>
+          <w:sz w:val="22"/>
+          <w:szCs w:val="22"/>
+          <w:lang w:val="id-ID"/>
+        </w:rPr>
+        <w:t xml:space="preserve"> WIB</w:t>
+      </w:r>
     </w:p>
     <w:p>
       <w:pPr>
@@ -1361,6 +1354,15 @@
         </w:rPr>
         <w:t>#waktu negosiasi#</w:t>
       </w:r>
+      <w:r>
+        <w:rPr>
+          <w:rFonts w:ascii="Tahoma" w:hAnsi="Tahoma" w:cs="Tahoma"/>
+          <w:sz w:val="22"/>
+          <w:szCs w:val="22"/>
+          <w:lang w:val="id-ID"/>
+        </w:rPr>
+        <w:t xml:space="preserve"> WIB</w:t>
+      </w:r>
     </w:p>
     <w:p>
       <w:pPr>
@@ -1414,12 +1416,12 @@
     <w:p>
       <w:pPr>
         <w:spacing w:line="280" w:lineRule="atLeast"/>
-        <w:ind w:left="2160"/>
-        <w:jc w:val="both"/>
-        <w:rPr>
-          <w:rFonts w:ascii="Tahoma" w:hAnsi="Tahoma" w:cs="Tahoma"/>
-          <w:sz w:val="22"/>
-          <w:szCs w:val="22"/>
+        <w:jc w:val="both"/>
+        <w:rPr>
+          <w:rFonts w:ascii="Tahoma" w:hAnsi="Tahoma" w:cs="Tahoma"/>
+          <w:sz w:val="22"/>
+          <w:szCs w:val="22"/>
+          <w:lang w:val="id-ID"/>
         </w:rPr>
       </w:pPr>
     </w:p>
@@ -1444,15 +1446,32 @@
           <w:szCs w:val="22"/>
           <w:lang w:val="id-ID"/>
         </w:rPr>
-        <w:t>Usulan Penunjukan</w:t>
-      </w:r>
-      <w:r>
-        <w:rPr>
-          <w:rFonts w:ascii="Tahoma" w:hAnsi="Tahoma" w:cs="Tahoma"/>
-          <w:sz w:val="22"/>
-          <w:szCs w:val="22"/>
-        </w:rPr>
-        <w:t xml:space="preserve"> Langsung :</w:t>
+        <w:t>Penetapan Penunjukan</w:t>
+      </w:r>
+      <w:r>
+        <w:rPr>
+          <w:rFonts w:ascii="Tahoma" w:hAnsi="Tahoma" w:cs="Tahoma"/>
+          <w:sz w:val="22"/>
+          <w:szCs w:val="22"/>
+        </w:rPr>
+        <w:t xml:space="preserve"> </w:t>
+      </w:r>
+      <w:r>
+        <w:rPr>
+          <w:rFonts w:ascii="Tahoma" w:hAnsi="Tahoma" w:cs="Tahoma"/>
+          <w:sz w:val="22"/>
+          <w:szCs w:val="22"/>
+          <w:lang w:val="id-ID"/>
+        </w:rPr>
+        <w:t>Penyedia</w:t>
+      </w:r>
+      <w:r>
+        <w:rPr>
+          <w:rFonts w:ascii="Tahoma" w:hAnsi="Tahoma" w:cs="Tahoma"/>
+          <w:sz w:val="22"/>
+          <w:szCs w:val="22"/>
+        </w:rPr>
+        <w:t xml:space="preserve"> :</w:t>
       </w:r>
     </w:p>
     <w:p>
@@ -1464,6 +1483,7 @@
           <w:rFonts w:ascii="Tahoma" w:hAnsi="Tahoma" w:cs="Tahoma"/>
           <w:sz w:val="22"/>
           <w:szCs w:val="22"/>
+          <w:lang w:val="id-ID"/>
         </w:rPr>
       </w:pPr>
       <w:r>
@@ -1500,7 +1520,7 @@
           <w:highlight w:val="yellow"/>
           <w:lang w:val="id-ID"/>
         </w:rPr>
-        <w:t>#tanggal usulan#</w:t>
+        <w:t>#tanggal penetapan#</w:t>
       </w:r>
     </w:p>
     <w:p>
@@ -1521,7 +1541,15 @@
           <w:sz w:val="22"/>
           <w:szCs w:val="22"/>
         </w:rPr>
-        <w:t>Waktu</w:t>
+        <w:t>W</w:t>
+      </w:r>
+      <w:r>
+        <w:rPr>
+          <w:rFonts w:ascii="Tahoma" w:hAnsi="Tahoma" w:cs="Tahoma"/>
+          <w:sz w:val="22"/>
+          <w:szCs w:val="22"/>
+        </w:rPr>
+        <w:t>aktu</w:t>
       </w:r>
       <w:r>
         <w:rPr>
@@ -1565,199 +1593,17 @@
           <w:highlight w:val="yellow"/>
           <w:lang w:val="id-ID"/>
         </w:rPr>
-        <w:t>#waktu usulan#</w:t>
-      </w:r>
-    </w:p>
-    <w:p>
-      <w:pPr>
-        <w:spacing w:line="280" w:lineRule="atLeast"/>
-        <w:ind w:left="2160"/>
-        <w:jc w:val="both"/>
-        <w:rPr>
-          <w:rFonts w:ascii="Tahoma" w:hAnsi="Tahoma" w:cs="Tahoma"/>
-          <w:sz w:val="22"/>
-          <w:szCs w:val="22"/>
-          <w:lang w:val="id-ID"/>
-        </w:rPr>
-      </w:pPr>
-    </w:p>
-    <w:p>
-      <w:pPr>
-        <w:spacing w:line="280" w:lineRule="atLeast"/>
-        <w:jc w:val="both"/>
-        <w:rPr>
-          <w:rFonts w:ascii="Tahoma" w:hAnsi="Tahoma" w:cs="Tahoma"/>
-          <w:sz w:val="22"/>
-          <w:szCs w:val="22"/>
-          <w:lang w:val="id-ID"/>
-        </w:rPr>
-      </w:pPr>
-    </w:p>
-    <w:p>
-      <w:pPr>
-        <w:spacing w:line="280" w:lineRule="atLeast"/>
-        <w:jc w:val="both"/>
-        <w:rPr>
-          <w:rFonts w:ascii="Tahoma" w:hAnsi="Tahoma" w:cs="Tahoma"/>
-          <w:sz w:val="22"/>
-          <w:szCs w:val="22"/>
-          <w:lang w:val="id-ID"/>
-        </w:rPr>
-      </w:pPr>
-    </w:p>
-    <w:p>
-      <w:pPr>
-        <w:numPr>
-          <w:ilvl w:val="0"/>
-          <w:numId w:val="29"/>
-        </w:numPr>
-        <w:spacing w:line="280" w:lineRule="atLeast"/>
-        <w:jc w:val="both"/>
-        <w:rPr>
-          <w:rFonts w:ascii="Tahoma" w:hAnsi="Tahoma" w:cs="Tahoma"/>
-          <w:sz w:val="22"/>
-          <w:szCs w:val="22"/>
-        </w:rPr>
-      </w:pPr>
-      <w:r>
-        <w:rPr>
-          <w:rFonts w:ascii="Tahoma" w:hAnsi="Tahoma" w:cs="Tahoma"/>
-          <w:sz w:val="22"/>
-          <w:szCs w:val="22"/>
-          <w:lang w:val="id-ID"/>
-        </w:rPr>
-        <w:t>Penetapan Penunjukan</w:t>
-      </w:r>
-      <w:r>
-        <w:rPr>
-          <w:rFonts w:ascii="Tahoma" w:hAnsi="Tahoma" w:cs="Tahoma"/>
-          <w:sz w:val="22"/>
-          <w:szCs w:val="22"/>
-        </w:rPr>
-        <w:t xml:space="preserve"> Langsung :</w:t>
-      </w:r>
-    </w:p>
-    <w:p>
-      <w:pPr>
-        <w:spacing w:line="280" w:lineRule="atLeast"/>
-        <w:ind w:left="2160"/>
-        <w:jc w:val="both"/>
-        <w:rPr>
-          <w:rFonts w:ascii="Tahoma" w:hAnsi="Tahoma" w:cs="Tahoma"/>
-          <w:sz w:val="22"/>
-          <w:szCs w:val="22"/>
-          <w:lang w:val="id-ID"/>
-        </w:rPr>
-      </w:pPr>
-      <w:r>
-        <w:rPr>
-          <w:rFonts w:ascii="Tahoma" w:hAnsi="Tahoma" w:cs="Tahoma"/>
-          <w:sz w:val="22"/>
-          <w:szCs w:val="22"/>
-        </w:rPr>
-        <w:t>Tanggal</w:t>
-      </w:r>
-      <w:r>
-        <w:rPr>
-          <w:rFonts w:ascii="Tahoma" w:hAnsi="Tahoma" w:cs="Tahoma"/>
-          <w:sz w:val="22"/>
-          <w:szCs w:val="22"/>
-        </w:rPr>
-        <w:tab/>
-        <w:t>:</w:t>
-      </w:r>
-      <w:r>
-        <w:rPr>
-          <w:rFonts w:ascii="Tahoma" w:hAnsi="Tahoma" w:cs="Tahoma"/>
-          <w:sz w:val="22"/>
-          <w:szCs w:val="22"/>
-          <w:lang w:val="id-ID"/>
-        </w:rPr>
-        <w:t xml:space="preserve"> </w:t>
-      </w:r>
-      <w:r>
-        <w:rPr>
-          <w:rFonts w:ascii="Tahoma" w:hAnsi="Tahoma" w:cs="Tahoma"/>
-          <w:sz w:val="22"/>
-          <w:szCs w:val="22"/>
-          <w:highlight w:val="yellow"/>
-          <w:lang w:val="id-ID"/>
-        </w:rPr>
-        <w:t>#tanggal penetapan#</w:t>
-      </w:r>
-    </w:p>
-    <w:p>
-      <w:pPr>
-        <w:spacing w:line="280" w:lineRule="atLeast"/>
-        <w:ind w:left="2160"/>
-        <w:jc w:val="both"/>
-        <w:rPr>
-          <w:rFonts w:ascii="Tahoma" w:hAnsi="Tahoma" w:cs="Tahoma"/>
-          <w:sz w:val="22"/>
-          <w:szCs w:val="22"/>
-          <w:lang w:val="id-ID"/>
-        </w:rPr>
-      </w:pPr>
-      <w:r>
-        <w:rPr>
-          <w:rFonts w:ascii="Tahoma" w:hAnsi="Tahoma" w:cs="Tahoma"/>
-          <w:sz w:val="22"/>
-          <w:szCs w:val="22"/>
-        </w:rPr>
-        <w:t>W</w:t>
-      </w:r>
-      <w:r>
-        <w:rPr>
-          <w:rFonts w:ascii="Tahoma" w:hAnsi="Tahoma" w:cs="Tahoma"/>
-          <w:sz w:val="22"/>
-          <w:szCs w:val="22"/>
-        </w:rPr>
-        <w:t>aktu</w:t>
-      </w:r>
-      <w:r>
-        <w:rPr>
-          <w:rFonts w:ascii="Tahoma" w:hAnsi="Tahoma" w:cs="Tahoma"/>
-          <w:sz w:val="22"/>
-          <w:szCs w:val="22"/>
-        </w:rPr>
-        <w:tab/>
-      </w:r>
-      <w:r>
-        <w:rPr>
-          <w:rFonts w:ascii="Tahoma" w:hAnsi="Tahoma" w:cs="Tahoma"/>
-          <w:sz w:val="22"/>
-          <w:szCs w:val="22"/>
-        </w:rPr>
-        <w:tab/>
-        <w:t>:</w:t>
-      </w:r>
-      <w:r>
-        <w:rPr>
-          <w:rFonts w:ascii="Tahoma" w:hAnsi="Tahoma" w:cs="Tahoma"/>
-          <w:sz w:val="22"/>
-          <w:szCs w:val="22"/>
-          <w:lang w:val="id-ID"/>
-        </w:rPr>
-        <w:t xml:space="preserve"> </w:t>
-      </w:r>
-      <w:r>
-        <w:rPr>
-          <w:rFonts w:ascii="Tahoma" w:hAnsi="Tahoma" w:cs="Tahoma"/>
-          <w:sz w:val="22"/>
-          <w:szCs w:val="22"/>
-        </w:rPr>
-        <w:t xml:space="preserve">Pukul </w:t>
-      </w:r>
-      <w:r>
-        <w:rPr>
-          <w:rFonts w:ascii="Tahoma" w:hAnsi="Tahoma" w:cs="Tahoma"/>
-          <w:sz w:val="22"/>
-          <w:szCs w:val="22"/>
-          <w:highlight w:val="yellow"/>
-          <w:lang w:val="id-ID"/>
-        </w:rPr>
         <w:t>#waktu penetapan#</w:t>
       </w:r>
+      <w:r>
+        <w:rPr>
+          <w:rFonts w:ascii="Tahoma" w:hAnsi="Tahoma" w:cs="Tahoma"/>
+          <w:sz w:val="22"/>
+          <w:szCs w:val="22"/>
+          <w:lang w:val="id-ID"/>
+        </w:rPr>
+        <w:t xml:space="preserve"> WIB</w:t>
+      </w:r>
     </w:p>
     <w:p>
       <w:pPr>
@@ -1796,6 +1642,7 @@
           <w:rFonts w:ascii="Tahoma" w:hAnsi="Tahoma" w:cs="Tahoma"/>
           <w:b/>
         </w:rPr>
+        <w:lastRenderedPageBreak/>
         <w:t>BAB II.</w:t>
       </w:r>
       <w:r>
@@ -2004,6 +1851,7 @@
           <w:color w:val="000000"/>
           <w:sz w:val="22"/>
           <w:szCs w:val="22"/>
+          <w:highlight w:val="cyan"/>
           <w:lang w:val="id-ID"/>
         </w:rPr>
         <w:t>#pengguna#</w:t>
@@ -2047,122 +1895,10 @@
           <w:color w:val="000000"/>
           <w:sz w:val="22"/>
           <w:szCs w:val="22"/>
-          <w:lang w:val="id-ID"/>
-        </w:rPr>
-        <w:t>Panitia</w:t>
-      </w:r>
-      <w:r>
-        <w:rPr>
-          <w:rFonts w:ascii="Arial" w:hAnsi="Arial" w:cs="Arial"/>
-          <w:color w:val="000000"/>
-          <w:sz w:val="22"/>
-          <w:szCs w:val="22"/>
-          <w:lang w:val="id-ID"/>
-        </w:rPr>
-        <w:t xml:space="preserve"> </w:t>
-      </w:r>
-      <w:r>
-        <w:rPr>
-          <w:rFonts w:ascii="Arial" w:hAnsi="Arial" w:cs="Arial"/>
-          <w:color w:val="000000"/>
-          <w:sz w:val="22"/>
-          <w:szCs w:val="22"/>
-          <w:lang w:val="id-ID"/>
-        </w:rPr>
-        <w:t>Adalah Panitia</w:t>
-      </w:r>
-      <w:r>
-        <w:rPr>
-          <w:rFonts w:ascii="Arial" w:hAnsi="Arial" w:cs="Arial"/>
-          <w:color w:val="000000"/>
-          <w:sz w:val="22"/>
-          <w:szCs w:val="22"/>
           <w:highlight w:val="cyan"/>
           <w:lang w:val="id-ID"/>
         </w:rPr>
-        <w:t xml:space="preserve"> </w:t>
-      </w:r>
-      <w:r>
-        <w:rPr>
-          <w:rFonts w:ascii="Arial" w:hAnsi="Arial" w:cs="Arial"/>
-          <w:color w:val="000000"/>
-          <w:sz w:val="22"/>
-          <w:szCs w:val="22"/>
-          <w:highlight w:val="cyan"/>
-          <w:lang w:val="id-ID"/>
-        </w:rPr>
-        <w:t>#jenis</w:t>
-      </w:r>
-      <w:r>
-        <w:rPr>
-          <w:rFonts w:ascii="Arial" w:hAnsi="Arial" w:cs="Arial"/>
-          <w:color w:val="000000"/>
-          <w:sz w:val="22"/>
-          <w:szCs w:val="22"/>
-          <w:highlight w:val="cyan"/>
-          <w:lang w:val="id-ID"/>
-        </w:rPr>
-        <w:t>panitia#</w:t>
-      </w:r>
-      <w:r>
-        <w:rPr>
-          <w:rFonts w:ascii="Arial" w:hAnsi="Arial" w:cs="Arial"/>
-          <w:color w:val="000000"/>
-          <w:sz w:val="22"/>
-          <w:szCs w:val="22"/>
-          <w:lang w:val="id-ID"/>
-        </w:rPr>
-        <w:t xml:space="preserve"> </w:t>
-      </w:r>
-      <w:r>
-        <w:rPr>
-          <w:rFonts w:ascii="Arial" w:hAnsi="Arial" w:cs="Arial"/>
-          <w:color w:val="000000"/>
-          <w:sz w:val="22"/>
-          <w:szCs w:val="22"/>
-          <w:lang w:val="id-ID"/>
-        </w:rPr>
-        <w:t xml:space="preserve">Pengadaan Barang / Jasa sesuai SK Direksi Nomor : </w:t>
-      </w:r>
-      <w:r>
-        <w:rPr>
-          <w:rFonts w:ascii="Arial" w:hAnsi="Arial" w:cs="Arial"/>
-          <w:color w:val="000000"/>
-          <w:sz w:val="22"/>
-          <w:szCs w:val="22"/>
-          <w:lang w:val="id-ID"/>
-        </w:rPr>
-        <w:t>...............</w:t>
-      </w:r>
-      <w:r>
-        <w:rPr>
-          <w:rFonts w:ascii="Arial" w:hAnsi="Arial" w:cs="Arial"/>
-          <w:color w:val="000000"/>
-          <w:sz w:val="22"/>
-          <w:szCs w:val="22"/>
-          <w:lang w:val="id-ID"/>
-        </w:rPr>
-        <w:t xml:space="preserve"> tanggal </w:t>
-      </w:r>
-      <w:r>
-        <w:rPr>
-          <w:rFonts w:ascii="Arial" w:hAnsi="Arial" w:cs="Arial"/>
-          <w:color w:val="000000"/>
-          <w:sz w:val="22"/>
-          <w:szCs w:val="22"/>
-          <w:lang w:val="id-ID"/>
-        </w:rPr>
-        <w:t>................</w:t>
-      </w:r>
-      <w:r>
-        <w:rPr>
-          <w:rFonts w:ascii="Arial" w:hAnsi="Arial" w:cs="Arial"/>
-          <w:color w:val="000000"/>
-          <w:sz w:val="22"/>
-          <w:szCs w:val="22"/>
-          <w:lang w:val="id-ID"/>
-        </w:rPr>
-        <w:t xml:space="preserve"> yang diangkat oleh Pemberi Tugas  untuk melaksanakan pengadaan Barang/Jasa</w:t>
+        <w:t>#kalimatpanitia/pejabat#</w:t>
       </w:r>
     </w:p>
     <w:p>
@@ -3129,7 +2865,6 @@
         </w:rPr>
         <w:t xml:space="preserve"> Jasa </w:t>
       </w:r>
-      <w:proofErr w:type="gramStart"/>
       <w:r>
         <w:rPr>
           <w:rFonts w:ascii="Tahoma" w:hAnsi="Tahoma" w:cs="Tahoma"/>
@@ -3137,7 +2872,6 @@
         </w:rPr>
         <w:t>yang :</w:t>
       </w:r>
-      <w:proofErr w:type="gramEnd"/>
     </w:p>
     <w:p>
       <w:pPr>
@@ -3240,21 +2974,8 @@
         <w:rPr>
           <w:rFonts w:ascii="Tahoma" w:hAnsi="Tahoma" w:cs="Tahoma"/>
         </w:rPr>
-        <w:t xml:space="preserve">Peserta penjelasan Penunjukan Langsung harus mendapat </w:t>
-      </w:r>
-      <w:proofErr w:type="gramStart"/>
-      <w:r>
-        <w:rPr>
-          <w:rFonts w:ascii="Tahoma" w:hAnsi="Tahoma" w:cs="Tahoma"/>
-        </w:rPr>
-        <w:t>surat</w:t>
-      </w:r>
-      <w:proofErr w:type="gramEnd"/>
-      <w:r>
-        <w:rPr>
-          <w:rFonts w:ascii="Tahoma" w:hAnsi="Tahoma" w:cs="Tahoma"/>
-        </w:rPr>
-        <w:t xml:space="preserve"> penugasan dari perusahaan yang diwakilinya.</w:t>
+        <w:lastRenderedPageBreak/>
+        <w:t>Peserta penjelasan Penunjukan Langsung harus mendapat surat penugasan dari perusahaan yang diwakilinya.</w:t>
       </w:r>
     </w:p>
     <w:p>
@@ -3721,23 +3442,7 @@
           <w:rFonts w:ascii="Tahoma" w:hAnsi="Tahoma" w:cs="Tahoma"/>
           <w:sz w:val="22"/>
         </w:rPr>
-        <w:t xml:space="preserve">Surat Penawaran disampaikan dengan sampul tertutup yang tidak tembus baca serta di lem dengan baik tanpa mencantumkan </w:t>
-      </w:r>
-      <w:proofErr w:type="gramStart"/>
-      <w:r>
-        <w:rPr>
-          <w:rFonts w:ascii="Tahoma" w:hAnsi="Tahoma" w:cs="Tahoma"/>
-          <w:sz w:val="22"/>
-        </w:rPr>
-        <w:t>nama</w:t>
-      </w:r>
-      <w:proofErr w:type="gramEnd"/>
-      <w:r>
-        <w:rPr>
-          <w:rFonts w:ascii="Tahoma" w:hAnsi="Tahoma" w:cs="Tahoma"/>
-          <w:sz w:val="22"/>
-        </w:rPr>
-        <w:t xml:space="preserve"> dan alamat pengirim.</w:t>
+        <w:t>Surat Penawaran disampaikan dengan sampul tertutup yang tidak tembus baca serta di lem dengan baik tanpa mencantumkan nama dan alamat pengirim.</w:t>
       </w:r>
     </w:p>
     <w:p>
@@ -3788,17 +3493,32 @@
           <w:rFonts w:ascii="Tahoma" w:hAnsi="Tahoma" w:cs="Tahoma"/>
           <w:sz w:val="22"/>
         </w:rPr>
-        <w:t xml:space="preserve">Penunjukan Langsung </w:t>
-      </w:r>
-      <w:proofErr w:type="gramStart"/>
-      <w:r>
-        <w:rPr>
-          <w:rFonts w:ascii="Tahoma" w:hAnsi="Tahoma" w:cs="Tahoma"/>
-          <w:sz w:val="22"/>
-        </w:rPr>
-        <w:t>Nomor :</w:t>
-      </w:r>
-      <w:proofErr w:type="gramEnd"/>
+        <w:t>Penunjukan Langsung Nomor</w:t>
+      </w:r>
+      <w:r>
+        <w:rPr>
+          <w:rFonts w:ascii="Tahoma" w:hAnsi="Tahoma" w:cs="Tahoma"/>
+          <w:sz w:val="22"/>
+          <w:lang w:val="id-ID"/>
+        </w:rPr>
+        <w:tab/>
+      </w:r>
+      <w:r>
+        <w:rPr>
+          <w:rFonts w:ascii="Tahoma" w:hAnsi="Tahoma" w:cs="Tahoma"/>
+          <w:sz w:val="22"/>
+        </w:rPr>
+        <w:t xml:space="preserve"> : </w:t>
+      </w:r>
+      <w:r>
+        <w:rPr>
+          <w:rFonts w:ascii="Tahoma" w:hAnsi="Tahoma" w:cs="Tahoma"/>
+          <w:sz w:val="22"/>
+          <w:highlight w:val="yellow"/>
+          <w:lang w:val="id-ID"/>
+        </w:rPr>
+        <w:t>#nomor rks#</w:t>
+      </w:r>
       <w:r>
         <w:rPr>
           <w:rFonts w:ascii="Tahoma" w:hAnsi="Tahoma" w:cs="Tahoma"/>
@@ -3806,66 +3526,57 @@
         </w:rPr>
         <w:t xml:space="preserve"> </w:t>
       </w:r>
-      <w:r>
-        <w:rPr>
-          <w:rFonts w:ascii="Tahoma" w:hAnsi="Tahoma" w:cs="Tahoma"/>
-          <w:sz w:val="22"/>
-          <w:highlight w:val="yellow"/>
-          <w:lang w:val="id-ID"/>
-        </w:rPr>
-        <w:t>#nomor rks#</w:t>
-      </w:r>
-      <w:r>
-        <w:rPr>
-          <w:rFonts w:ascii="Tahoma" w:hAnsi="Tahoma" w:cs="Tahoma"/>
-          <w:sz w:val="22"/>
+    </w:p>
+    <w:p>
+      <w:pPr>
+        <w:spacing w:line="280" w:lineRule="atLeast"/>
+        <w:ind w:left="2160"/>
+        <w:jc w:val="both"/>
+        <w:rPr>
+          <w:rFonts w:ascii="Tahoma" w:hAnsi="Tahoma" w:cs="Tahoma"/>
+          <w:sz w:val="22"/>
+          <w:lang w:val="id-ID"/>
+        </w:rPr>
+      </w:pPr>
+      <w:r>
+        <w:rPr>
+          <w:rFonts w:ascii="Tahoma" w:hAnsi="Tahoma" w:cs="Tahoma"/>
+          <w:sz w:val="22"/>
+        </w:rPr>
+        <w:t xml:space="preserve">tanggal </w:t>
+      </w:r>
+      <w:r>
+        <w:rPr>
+          <w:rFonts w:ascii="Tahoma" w:hAnsi="Tahoma" w:cs="Tahoma"/>
+          <w:sz w:val="22"/>
+          <w:lang w:val="id-ID"/>
+        </w:rPr>
+        <w:tab/>
+      </w:r>
+      <w:r>
+        <w:rPr>
+          <w:rFonts w:ascii="Tahoma" w:hAnsi="Tahoma" w:cs="Tahoma"/>
+          <w:sz w:val="22"/>
+          <w:lang w:val="id-ID"/>
+        </w:rPr>
+        <w:tab/>
+        <w:t xml:space="preserve">     </w:t>
+      </w:r>
+      <w:r>
+        <w:rPr>
+          <w:rFonts w:ascii="Tahoma" w:hAnsi="Tahoma" w:cs="Tahoma"/>
+          <w:sz w:val="22"/>
+          <w:lang w:val="id-ID"/>
+        </w:rPr>
+        <w:tab/>
+      </w:r>
+      <w:r>
+        <w:rPr>
+          <w:rFonts w:ascii="Tahoma" w:hAnsi="Tahoma" w:cs="Tahoma"/>
+          <w:sz w:val="22"/>
+          <w:lang w:val="id-ID"/>
         </w:rPr>
         <w:t xml:space="preserve"> </w:t>
-      </w:r>
-    </w:p>
-    <w:p>
-      <w:pPr>
-        <w:spacing w:line="280" w:lineRule="atLeast"/>
-        <w:ind w:left="2160"/>
-        <w:jc w:val="both"/>
-        <w:rPr>
-          <w:rFonts w:ascii="Tahoma" w:hAnsi="Tahoma" w:cs="Tahoma"/>
-          <w:sz w:val="22"/>
-          <w:lang w:val="id-ID"/>
-        </w:rPr>
-      </w:pPr>
-      <w:proofErr w:type="gramStart"/>
-      <w:r>
-        <w:rPr>
-          <w:rFonts w:ascii="Tahoma" w:hAnsi="Tahoma" w:cs="Tahoma"/>
-          <w:sz w:val="22"/>
-        </w:rPr>
-        <w:t>tanggal</w:t>
-      </w:r>
-      <w:proofErr w:type="gramEnd"/>
-      <w:r>
-        <w:rPr>
-          <w:rFonts w:ascii="Tahoma" w:hAnsi="Tahoma" w:cs="Tahoma"/>
-          <w:sz w:val="22"/>
-        </w:rPr>
-        <w:t xml:space="preserve"> </w:t>
-      </w:r>
-      <w:r>
-        <w:rPr>
-          <w:rFonts w:ascii="Tahoma" w:hAnsi="Tahoma" w:cs="Tahoma"/>
-          <w:sz w:val="22"/>
-          <w:lang w:val="id-ID"/>
-        </w:rPr>
-        <w:tab/>
-      </w:r>
-      <w:r>
-        <w:rPr>
-          <w:rFonts w:ascii="Tahoma" w:hAnsi="Tahoma" w:cs="Tahoma"/>
-          <w:sz w:val="22"/>
-          <w:lang w:val="id-ID"/>
-        </w:rPr>
-        <w:tab/>
-        <w:t xml:space="preserve">           </w:t>
       </w:r>
       <w:r>
         <w:rPr>
@@ -4024,7 +3735,6 @@
           <w:rFonts w:ascii="Tahoma" w:hAnsi="Tahoma" w:cs="Tahoma"/>
           <w:sz w:val="22"/>
         </w:rPr>
-        <w:lastRenderedPageBreak/>
         <w:t>Penyampaian Surat Penawaran yang melampaui batas waktu yang telah ditentukan sesuai dengan Bab I butir 2.</w:t>
       </w:r>
       <w:r>
@@ -4040,23 +3750,7 @@
           <w:rFonts w:ascii="Tahoma" w:hAnsi="Tahoma" w:cs="Tahoma"/>
           <w:sz w:val="22"/>
         </w:rPr>
-        <w:t xml:space="preserve">. </w:t>
-      </w:r>
-      <w:proofErr w:type="gramStart"/>
-      <w:r>
-        <w:rPr>
-          <w:rFonts w:ascii="Tahoma" w:hAnsi="Tahoma" w:cs="Tahoma"/>
-          <w:sz w:val="22"/>
-        </w:rPr>
-        <w:t>tidak</w:t>
-      </w:r>
-      <w:proofErr w:type="gramEnd"/>
-      <w:r>
-        <w:rPr>
-          <w:rFonts w:ascii="Tahoma" w:hAnsi="Tahoma" w:cs="Tahoma"/>
-          <w:sz w:val="22"/>
-        </w:rPr>
-        <w:t xml:space="preserve"> akan diterima.</w:t>
+        <w:t>. tidak akan diterima.</w:t>
       </w:r>
     </w:p>
     <w:p>
@@ -4192,6 +3886,7 @@
           <w:rFonts w:ascii="Tahoma" w:hAnsi="Tahoma" w:cs="Tahoma"/>
           <w:sz w:val="22"/>
         </w:rPr>
+        <w:lastRenderedPageBreak/>
         <w:t>Surat Penawaran harus ditandatangani oleh Pimpinan/Direktur Utama atau penerima kuasa dari Direktur Utama kepada nama yang tercantum di dalam akte pendirian perusahaan/perubahannya atau Manager Unit Perusahaan yang diangkat oleh Kantor Pusat dan dibuktikan dengan dokumen otentik, atau pejabat yang menurut perjanjian kerjasama (joint operation agreement) adalah yang berhak mewakili joint operation, bertanggal, bermeterai Rp. 6000,00 dan stempel  perusahaan.</w:t>
       </w:r>
     </w:p>
@@ -4394,23 +4089,7 @@
           <w:rFonts w:ascii="Tahoma" w:hAnsi="Tahoma" w:cs="Tahoma"/>
           <w:sz w:val="22"/>
         </w:rPr>
-        <w:t xml:space="preserve">Kopi Surat Ijin Usaha dalam bidang pekerjaan yang </w:t>
-      </w:r>
-      <w:proofErr w:type="gramStart"/>
-      <w:r>
-        <w:rPr>
-          <w:rFonts w:ascii="Tahoma" w:hAnsi="Tahoma" w:cs="Tahoma"/>
-          <w:sz w:val="22"/>
-        </w:rPr>
-        <w:t>akan</w:t>
-      </w:r>
-      <w:proofErr w:type="gramEnd"/>
-      <w:r>
-        <w:rPr>
-          <w:rFonts w:ascii="Tahoma" w:hAnsi="Tahoma" w:cs="Tahoma"/>
-          <w:sz w:val="22"/>
-        </w:rPr>
-        <w:t xml:space="preserve"> dilaksanakan a</w:t>
+        <w:t>Kopi Surat Ijin Usaha dalam bidang pekerjaan yang akan dilaksanakan a</w:t>
       </w:r>
       <w:r>
         <w:rPr>
@@ -4441,7 +4120,6 @@
           <w:sz w:val="22"/>
         </w:rPr>
       </w:pPr>
-      <w:proofErr w:type="gramStart"/>
       <w:r>
         <w:rPr>
           <w:rFonts w:ascii="Tahoma" w:hAnsi="Tahoma" w:cs="Tahoma"/>
@@ -4454,15 +4132,7 @@
           <w:rFonts w:ascii="Tahoma" w:hAnsi="Tahoma" w:cs="Tahoma"/>
           <w:sz w:val="22"/>
         </w:rPr>
-        <w:t xml:space="preserve"> Nomor</w:t>
-      </w:r>
-      <w:proofErr w:type="gramEnd"/>
-      <w:r>
-        <w:rPr>
-          <w:rFonts w:ascii="Tahoma" w:hAnsi="Tahoma" w:cs="Tahoma"/>
-          <w:sz w:val="22"/>
-        </w:rPr>
-        <w:t xml:space="preserve"> Pokok Wajib Pajak (NPWP).</w:t>
+        <w:t xml:space="preserve"> Nomor Pokok Wajib Pajak (NPWP).</w:t>
       </w:r>
     </w:p>
     <w:p>
@@ -4566,27 +4236,7 @@
           <w:szCs w:val="22"/>
           <w:lang w:val="fi-FI"/>
         </w:rPr>
-        <w:t xml:space="preserve">Bagan organisasi pelaksana lapangan termasuk nama-nama staf atau petugas inti yang </w:t>
-      </w:r>
-      <w:proofErr w:type="gramStart"/>
-      <w:r>
-        <w:rPr>
-          <w:rFonts w:ascii="Tahoma" w:hAnsi="Tahoma" w:cs="Tahoma"/>
-          <w:sz w:val="22"/>
-          <w:szCs w:val="22"/>
-          <w:lang w:val="fi-FI"/>
-        </w:rPr>
-        <w:t>akan</w:t>
-      </w:r>
-      <w:proofErr w:type="gramEnd"/>
-      <w:r>
-        <w:rPr>
-          <w:rFonts w:ascii="Tahoma" w:hAnsi="Tahoma" w:cs="Tahoma"/>
-          <w:sz w:val="22"/>
-          <w:szCs w:val="22"/>
-          <w:lang w:val="fi-FI"/>
-        </w:rPr>
-        <w:t xml:space="preserve"> menangani selama pelaksanaan pekerjaan dan dilengkapi dengan curiculum vitae dan keahlian</w:t>
+        <w:t>Bagan organisasi pelaksana lapangan termasuk nama-nama staf atau petugas inti yang akan menangani selama pelaksanaan pekerjaan dan dilengkapi dengan curiculum vitae dan keahlian</w:t>
       </w:r>
       <w:r>
         <w:rPr>
@@ -4643,15 +4293,7 @@
           <w:rFonts w:ascii="Tahoma" w:hAnsi="Tahoma" w:cs="Tahoma"/>
           <w:sz w:val="22"/>
         </w:rPr>
-        <w:t xml:space="preserve">Asli Surat Dukungan dari pabrikan asal/pabrikan lain yang   berpengalaman/perusahaan atau lembaga lain yang berpengalaman </w:t>
-      </w:r>
-      <w:r>
-        <w:rPr>
-          <w:rFonts w:ascii="Tahoma" w:hAnsi="Tahoma" w:cs="Tahoma"/>
-          <w:sz w:val="22"/>
-        </w:rPr>
-        <w:lastRenderedPageBreak/>
-        <w:t xml:space="preserve">dibidang </w:t>
+        <w:t xml:space="preserve">Asli Surat Dukungan dari pabrikan asal/pabrikan lain yang   berpengalaman/perusahaan atau lembaga lain yang berpengalaman dibidang </w:t>
       </w:r>
       <w:r>
         <w:rPr>
@@ -4723,25 +4365,16 @@
           <w:sz w:val="22"/>
           <w:highlight w:val="magenta"/>
         </w:rPr>
-        <w:t xml:space="preserve">Daftar keterangan mengenai peralatan/tools yang diperlukan atau dipergunakan untuk melaksanakan pekerjaan, dilampirkan dengan bukti kepemilikan (untuk peralatan milik sendiri) atau </w:t>
-      </w:r>
-      <w:proofErr w:type="gramStart"/>
+        <w:t xml:space="preserve">Daftar keterangan mengenai peralatan/tools yang diperlukan atau dipergunakan untuk melaksanakan pekerjaan, dilampirkan dengan bukti </w:t>
+      </w:r>
       <w:r>
         <w:rPr>
           <w:rFonts w:ascii="Tahoma" w:hAnsi="Tahoma" w:cs="Tahoma"/>
           <w:sz w:val="22"/>
           <w:highlight w:val="magenta"/>
         </w:rPr>
-        <w:t>surat</w:t>
-      </w:r>
-      <w:proofErr w:type="gramEnd"/>
-      <w:r>
-        <w:rPr>
-          <w:rFonts w:ascii="Tahoma" w:hAnsi="Tahoma" w:cs="Tahoma"/>
-          <w:sz w:val="22"/>
-          <w:highlight w:val="magenta"/>
-        </w:rPr>
-        <w:t xml:space="preserve"> dukungan sewa dari perusahaan yang menyewakan (untuk peralatan yang disewa).</w:t>
+        <w:lastRenderedPageBreak/>
+        <w:t>kepemilikan (untuk peralatan milik sendiri) atau surat dukungan sewa dari perusahaan yang menyewakan (untuk peralatan yang disewa).</w:t>
       </w:r>
     </w:p>
     <w:p>
@@ -4822,23 +4455,7 @@
           <w:rFonts w:ascii="Tahoma" w:hAnsi="Tahoma" w:cs="Tahoma"/>
           <w:sz w:val="22"/>
         </w:rPr>
-        <w:t xml:space="preserve">Asli Surat Kuasa bermeterai cukup dari penanggung jawab perusahaan kepada yang dikuasakan dalam hal </w:t>
-      </w:r>
-      <w:proofErr w:type="gramStart"/>
-      <w:r>
-        <w:rPr>
-          <w:rFonts w:ascii="Tahoma" w:hAnsi="Tahoma" w:cs="Tahoma"/>
-          <w:sz w:val="22"/>
-        </w:rPr>
-        <w:t>surat</w:t>
-      </w:r>
-      <w:proofErr w:type="gramEnd"/>
-      <w:r>
-        <w:rPr>
-          <w:rFonts w:ascii="Tahoma" w:hAnsi="Tahoma" w:cs="Tahoma"/>
-          <w:sz w:val="22"/>
-        </w:rPr>
-        <w:t xml:space="preserve"> penawaran ditandatangani oleh penerima kuasa.</w:t>
+        <w:t>Asli Surat Kuasa bermeterai cukup dari penanggung jawab perusahaan kepada yang dikuasakan dalam hal surat penawaran ditandatangani oleh penerima kuasa.</w:t>
       </w:r>
     </w:p>
     <w:p>
@@ -4860,23 +4477,7 @@
           <w:rFonts w:ascii="Tahoma" w:hAnsi="Tahoma" w:cs="Tahoma"/>
           <w:sz w:val="22"/>
         </w:rPr>
-        <w:t xml:space="preserve">Rencana pelaksanaan pekerjaan yang meliputi jadwal antara </w:t>
-      </w:r>
-      <w:proofErr w:type="gramStart"/>
-      <w:r>
-        <w:rPr>
-          <w:rFonts w:ascii="Tahoma" w:hAnsi="Tahoma" w:cs="Tahoma"/>
-          <w:sz w:val="22"/>
-        </w:rPr>
-        <w:t>lain :</w:t>
-      </w:r>
-      <w:proofErr w:type="gramEnd"/>
-      <w:r>
-        <w:rPr>
-          <w:rFonts w:ascii="Tahoma" w:hAnsi="Tahoma" w:cs="Tahoma"/>
-          <w:sz w:val="22"/>
-        </w:rPr>
-        <w:t xml:space="preserve"> (isi sesuai kebutuhan lingkup pekerjaan).</w:t>
+        <w:t>Rencana pelaksanaan pekerjaan yang meliputi jadwal antara lain : (isi sesuai kebutuhan lingkup pekerjaan).</w:t>
       </w:r>
     </w:p>
     <w:p>
@@ -4909,27 +4510,7 @@
           <w:highlight w:val="magenta"/>
           <w:lang w:val="id-ID"/>
         </w:rPr>
-        <w:t xml:space="preserve"> dan mengisi </w:t>
-      </w:r>
-      <w:proofErr w:type="gramStart"/>
-      <w:r>
-        <w:rPr>
-          <w:rFonts w:ascii="Tahoma" w:hAnsi="Tahoma" w:cs="Tahoma"/>
-          <w:sz w:val="22"/>
-          <w:highlight w:val="magenta"/>
-          <w:lang w:val="id-ID"/>
-        </w:rPr>
-        <w:t>surat</w:t>
-      </w:r>
-      <w:proofErr w:type="gramEnd"/>
-      <w:r>
-        <w:rPr>
-          <w:rFonts w:ascii="Tahoma" w:hAnsi="Tahoma" w:cs="Tahoma"/>
-          <w:sz w:val="22"/>
-          <w:highlight w:val="magenta"/>
-          <w:lang w:val="id-ID"/>
-        </w:rPr>
-        <w:t xml:space="preserve"> pernyataan jaminan sesuai contoh lampiran</w:t>
+        <w:t xml:space="preserve"> dan mengisi surat pernyataan jaminan sesuai contoh lampiran</w:t>
       </w:r>
       <w:r>
         <w:rPr>
@@ -5021,23 +4602,7 @@
           <w:rFonts w:ascii="Tahoma" w:hAnsi="Tahoma" w:cs="Tahoma"/>
           <w:sz w:val="22"/>
         </w:rPr>
-        <w:t xml:space="preserve">Kopi-kopi </w:t>
-      </w:r>
-      <w:proofErr w:type="gramStart"/>
-      <w:r>
-        <w:rPr>
-          <w:rFonts w:ascii="Tahoma" w:hAnsi="Tahoma" w:cs="Tahoma"/>
-          <w:sz w:val="22"/>
-        </w:rPr>
-        <w:t>surat</w:t>
-      </w:r>
-      <w:proofErr w:type="gramEnd"/>
-      <w:r>
-        <w:rPr>
-          <w:rFonts w:ascii="Tahoma" w:hAnsi="Tahoma" w:cs="Tahoma"/>
-          <w:sz w:val="22"/>
-        </w:rPr>
-        <w:t xml:space="preserve"> tersebut di atas bila diperlukan, </w:t>
+        <w:t xml:space="preserve">Kopi-kopi surat tersebut di atas bila diperlukan, </w:t>
       </w:r>
       <w:r>
         <w:rPr>
@@ -5203,23 +4768,7 @@
           <w:rFonts w:ascii="Tahoma" w:hAnsi="Tahoma" w:cs="Tahoma"/>
           <w:sz w:val="22"/>
         </w:rPr>
-        <w:t xml:space="preserve">Lampiran 2 RKS ini dan Peserta harus </w:t>
-      </w:r>
-      <w:proofErr w:type="gramStart"/>
-      <w:r>
-        <w:rPr>
-          <w:rFonts w:ascii="Tahoma" w:hAnsi="Tahoma" w:cs="Tahoma"/>
-          <w:sz w:val="22"/>
-        </w:rPr>
-        <w:t>menawarkan  lingkup</w:t>
-      </w:r>
-      <w:proofErr w:type="gramEnd"/>
-      <w:r>
-        <w:rPr>
-          <w:rFonts w:ascii="Tahoma" w:hAnsi="Tahoma" w:cs="Tahoma"/>
-          <w:sz w:val="22"/>
-        </w:rPr>
-        <w:t xml:space="preserve"> pekerjaan  dengan lengkap (seluruh item).</w:t>
+        <w:t>Lampiran 2 RKS ini dan Peserta harus menawarkan  lingkup pekerjaan  dengan lengkap (seluruh item).</w:t>
       </w:r>
     </w:p>
     <w:p>
@@ -5250,7 +4799,6 @@
           <w:rFonts w:ascii="Tahoma" w:hAnsi="Tahoma" w:cs="Tahoma"/>
           <w:sz w:val="22"/>
         </w:rPr>
-        <w:lastRenderedPageBreak/>
         <w:t>Dalam surat penawaran harga harus dilampirkan analisa harga satuan secara rinci dan lengkap sesuai dengan</w:t>
       </w:r>
       <w:r>
@@ -5266,23 +4814,7 @@
           <w:rFonts w:ascii="Tahoma" w:hAnsi="Tahoma" w:cs="Tahoma"/>
           <w:sz w:val="22"/>
         </w:rPr>
-        <w:t xml:space="preserve"> lampiran </w:t>
-      </w:r>
-      <w:proofErr w:type="gramStart"/>
-      <w:r>
-        <w:rPr>
-          <w:rFonts w:ascii="Tahoma" w:hAnsi="Tahoma" w:cs="Tahoma"/>
-          <w:sz w:val="22"/>
-        </w:rPr>
-        <w:t>3  RKS</w:t>
-      </w:r>
-      <w:proofErr w:type="gramEnd"/>
-      <w:r>
-        <w:rPr>
-          <w:rFonts w:ascii="Tahoma" w:hAnsi="Tahoma" w:cs="Tahoma"/>
-          <w:sz w:val="22"/>
-        </w:rPr>
-        <w:t xml:space="preserve"> ini.</w:t>
+        <w:t xml:space="preserve"> lampiran 3  RKS ini.</w:t>
       </w:r>
       <w:r>
         <w:rPr>
@@ -5377,6 +4909,7 @@
           <w:rFonts w:ascii="Tahoma" w:hAnsi="Tahoma" w:cs="Tahoma"/>
           <w:sz w:val="22"/>
         </w:rPr>
+        <w:lastRenderedPageBreak/>
         <w:t xml:space="preserve">Jenis kontrak adalah kontrak harga satuan (fixed unit price contract)/ kontrak lump sum (fixed lump sum contract) </w:t>
       </w:r>
       <w:r>
@@ -5431,23 +4964,7 @@
           <w:rFonts w:ascii="Tahoma" w:hAnsi="Tahoma" w:cs="Tahoma"/>
           <w:sz w:val="22"/>
         </w:rPr>
-        <w:t xml:space="preserve">Jumlah yang tertera dalam angka harus </w:t>
-      </w:r>
-      <w:proofErr w:type="gramStart"/>
-      <w:r>
-        <w:rPr>
-          <w:rFonts w:ascii="Tahoma" w:hAnsi="Tahoma" w:cs="Tahoma"/>
-          <w:sz w:val="22"/>
-        </w:rPr>
-        <w:t>sama</w:t>
-      </w:r>
-      <w:proofErr w:type="gramEnd"/>
-      <w:r>
-        <w:rPr>
-          <w:rFonts w:ascii="Tahoma" w:hAnsi="Tahoma" w:cs="Tahoma"/>
-          <w:sz w:val="22"/>
-        </w:rPr>
-        <w:t xml:space="preserve"> dengan jumlah yang tertera dalam huruf, sudah termasuk semua biaya-biaya yang berkaitan dengan pekerjaan ini.</w:t>
+        <w:t>Jumlah yang tertera dalam angka harus sama dengan jumlah yang tertera dalam huruf, sudah termasuk semua biaya-biaya yang berkaitan dengan pekerjaan ini.</w:t>
       </w:r>
     </w:p>
     <w:p>
@@ -5507,13 +5024,6 @@
         <w:rPr>
           <w:rFonts w:ascii="Tahoma" w:hAnsi="Tahoma" w:cs="Tahoma"/>
           <w:sz w:val="22"/>
-        </w:rPr>
-        <w:t>(</w:t>
-      </w:r>
-      <w:r>
-        <w:rPr>
-          <w:rFonts w:ascii="Tahoma" w:hAnsi="Tahoma" w:cs="Tahoma"/>
-          <w:sz w:val="22"/>
           <w:highlight w:val="cyan"/>
           <w:lang w:val="id-ID"/>
         </w:rPr>
@@ -5524,7 +5034,22 @@
           <w:rFonts w:ascii="Tahoma" w:hAnsi="Tahoma" w:cs="Tahoma"/>
           <w:sz w:val="22"/>
         </w:rPr>
-        <w:t xml:space="preserve">) bulan terhitung sejak tanggal ditandatangani Surat Penunjukan/Surat Perjanjian </w:t>
+        <w:t xml:space="preserve">) </w:t>
+      </w:r>
+      <w:r>
+        <w:rPr>
+          <w:rFonts w:ascii="Tahoma" w:hAnsi="Tahoma" w:cs="Tahoma"/>
+          <w:sz w:val="22"/>
+          <w:lang w:val="id-ID"/>
+        </w:rPr>
+        <w:t>hari kalender</w:t>
+      </w:r>
+      <w:r>
+        <w:rPr>
+          <w:rFonts w:ascii="Tahoma" w:hAnsi="Tahoma" w:cs="Tahoma"/>
+          <w:sz w:val="22"/>
+        </w:rPr>
+        <w:t xml:space="preserve"> terhitung sejak tanggal ditandatangani Surat Penunjukan/Surat Perjanjian </w:t>
       </w:r>
       <w:r>
         <w:rPr>
@@ -5533,22 +5058,6 @@
           <w:sz w:val="22"/>
         </w:rPr>
         <w:t>**)</w:t>
-      </w:r>
-      <w:r>
-        <w:rPr>
-          <w:rFonts w:ascii="Tahoma" w:hAnsi="Tahoma" w:cs="Tahoma"/>
-          <w:sz w:val="22"/>
-        </w:rPr>
-        <w:t xml:space="preserve"> yaitu paling lambat tanggal </w:t>
-      </w:r>
-      <w:r>
-        <w:rPr>
-          <w:rFonts w:ascii="Tahoma" w:hAnsi="Tahoma" w:cs="Tahoma"/>
-          <w:sz w:val="22"/>
-          <w:highlight w:val="yellow"/>
-          <w:lang w:val="id-ID"/>
-        </w:rPr>
-        <w:t>#tanggal terakhir penyerahan#</w:t>
       </w:r>
       <w:r>
         <w:rPr>
@@ -5726,23 +5235,7 @@
           <w:rFonts w:ascii="Tahoma" w:hAnsi="Tahoma" w:cs="Tahoma"/>
           <w:sz w:val="22"/>
         </w:rPr>
-        <w:t>0.000.000</w:t>
-      </w:r>
-      <w:proofErr w:type="gramStart"/>
-      <w:r>
-        <w:rPr>
-          <w:rFonts w:ascii="Tahoma" w:hAnsi="Tahoma" w:cs="Tahoma"/>
-          <w:sz w:val="22"/>
-        </w:rPr>
-        <w:t>,00</w:t>
-      </w:r>
-      <w:proofErr w:type="gramEnd"/>
-      <w:r>
-        <w:rPr>
-          <w:rFonts w:ascii="Tahoma" w:hAnsi="Tahoma" w:cs="Tahoma"/>
-          <w:sz w:val="22"/>
-        </w:rPr>
-        <w:t xml:space="preserve"> (</w:t>
+        <w:t>0.000.000,00 (</w:t>
       </w:r>
       <w:r>
         <w:rPr>
@@ -6184,14 +5677,39 @@
           <w:highlight w:val="cyan"/>
           <w:lang w:val="id-ID"/>
         </w:rPr>
-        <w:t>#terbilang lama berlaku jaminan#</w:t>
-      </w:r>
-      <w:r>
-        <w:rPr>
-          <w:rFonts w:ascii="Tahoma" w:hAnsi="Tahoma" w:cs="Tahoma"/>
-          <w:sz w:val="22"/>
-        </w:rPr>
-        <w:t>) bulan terhitung sejak tanggal serah terima seluruh pekerjaan sebagai jaminan masa garansi.</w:t>
+        <w:t xml:space="preserve">#terbilang </w:t>
+      </w:r>
+      <w:r>
+        <w:rPr>
+          <w:rFonts w:ascii="Tahoma" w:hAnsi="Tahoma" w:cs="Tahoma"/>
+          <w:sz w:val="22"/>
+          <w:highlight w:val="cyan"/>
+          <w:lang w:val="id-ID"/>
+        </w:rPr>
+        <w:lastRenderedPageBreak/>
+        <w:t>lama berlaku jaminan#</w:t>
+      </w:r>
+      <w:r>
+        <w:rPr>
+          <w:rFonts w:ascii="Tahoma" w:hAnsi="Tahoma" w:cs="Tahoma"/>
+          <w:sz w:val="22"/>
+        </w:rPr>
+        <w:t xml:space="preserve">) </w:t>
+      </w:r>
+      <w:r>
+        <w:rPr>
+          <w:rFonts w:ascii="Tahoma" w:hAnsi="Tahoma" w:cs="Tahoma"/>
+          <w:sz w:val="22"/>
+          <w:lang w:val="id-ID"/>
+        </w:rPr>
+        <w:t>hari kalender</w:t>
+      </w:r>
+      <w:r>
+        <w:rPr>
+          <w:rFonts w:ascii="Tahoma" w:hAnsi="Tahoma" w:cs="Tahoma"/>
+          <w:sz w:val="22"/>
+        </w:rPr>
+        <w:t xml:space="preserve"> terhitung sejak tanggal serah terima seluruh pekerjaan sebagai jaminan masa garansi.</w:t>
       </w:r>
     </w:p>
     <w:p>
@@ -6638,23 +6156,7 @@
           <w:rFonts w:ascii="Tahoma" w:hAnsi="Tahoma" w:cs="Tahoma"/>
           <w:sz w:val="22"/>
         </w:rPr>
-        <w:t xml:space="preserve">dan </w:t>
-      </w:r>
-      <w:proofErr w:type="gramStart"/>
-      <w:r>
-        <w:rPr>
-          <w:rFonts w:ascii="Tahoma" w:hAnsi="Tahoma" w:cs="Tahoma"/>
-          <w:sz w:val="22"/>
-        </w:rPr>
-        <w:t>akan</w:t>
-      </w:r>
-      <w:proofErr w:type="gramEnd"/>
-      <w:r>
-        <w:rPr>
-          <w:rFonts w:ascii="Tahoma" w:hAnsi="Tahoma" w:cs="Tahoma"/>
-          <w:sz w:val="22"/>
-        </w:rPr>
-        <w:t xml:space="preserve"> ditransfer ke nomor rekening Bank yang ditunjuk oleh </w:t>
+        <w:t xml:space="preserve">dan akan ditransfer ke nomor rekening Bank yang ditunjuk oleh </w:t>
       </w:r>
       <w:r>
         <w:rPr>
@@ -6719,23 +6221,7 @@
           <w:rFonts w:ascii="Tahoma" w:hAnsi="Tahoma" w:cs="Tahoma"/>
           <w:sz w:val="22"/>
         </w:rPr>
-        <w:t>(</w:t>
-      </w:r>
-      <w:proofErr w:type="gramStart"/>
-      <w:r>
-        <w:rPr>
-          <w:rFonts w:ascii="Tahoma" w:hAnsi="Tahoma" w:cs="Tahoma"/>
-          <w:sz w:val="22"/>
-        </w:rPr>
-        <w:t>isi</w:t>
-      </w:r>
-      <w:proofErr w:type="gramEnd"/>
-      <w:r>
-        <w:rPr>
-          <w:rFonts w:ascii="Tahoma" w:hAnsi="Tahoma" w:cs="Tahoma"/>
-          <w:sz w:val="22"/>
-        </w:rPr>
-        <w:t xml:space="preserve"> syarat pembayaran disesuaikan dengan aturan dan kebutuhan yang berlaku).</w:t>
+        <w:t>(isi syarat pembayaran disesuaikan dengan aturan dan kebutuhan yang berlaku).</w:t>
       </w:r>
     </w:p>
     <w:p>
@@ -6767,7 +6253,6 @@
           <w:rFonts w:ascii="Tahoma" w:hAnsi="Tahoma" w:cs="Tahoma"/>
           <w:sz w:val="22"/>
         </w:rPr>
-        <w:lastRenderedPageBreak/>
         <w:t>Pembayaran s</w:t>
       </w:r>
       <w:r>
@@ -7038,7 +6523,15 @@
           <w:rFonts w:ascii="Tahoma" w:hAnsi="Tahoma" w:cs="Tahoma"/>
           <w:sz w:val="22"/>
         </w:rPr>
-        <w:t xml:space="preserve">dengan menyerahkan asli Jaminan Bank (sebagai Jaminan Masa Pemeliharaan) yang telah diperpanjang selama </w:t>
+        <w:t xml:space="preserve">dengan menyerahkan asli Jaminan Bank (sebagai </w:t>
+      </w:r>
+      <w:r>
+        <w:rPr>
+          <w:rFonts w:ascii="Tahoma" w:hAnsi="Tahoma" w:cs="Tahoma"/>
+          <w:sz w:val="22"/>
+        </w:rPr>
+        <w:lastRenderedPageBreak/>
+        <w:t xml:space="preserve">Jaminan Masa Pemeliharaan) yang telah diperpanjang selama </w:t>
       </w:r>
       <w:r>
         <w:rPr>
@@ -7124,7 +6617,6 @@
           <w:sz w:val="22"/>
         </w:rPr>
       </w:pPr>
-      <w:proofErr w:type="gramStart"/>
       <w:r>
         <w:rPr>
           <w:rFonts w:ascii="Tahoma" w:hAnsi="Tahoma" w:cs="Tahoma"/>
@@ -7152,15 +6644,7 @@
           <w:rFonts w:ascii="Tahoma" w:hAnsi="Tahoma" w:cs="Tahoma"/>
           <w:sz w:val="22"/>
         </w:rPr>
-        <w:t xml:space="preserve"> dalam</w:t>
-      </w:r>
-      <w:proofErr w:type="gramEnd"/>
-      <w:r>
-        <w:rPr>
-          <w:rFonts w:ascii="Tahoma" w:hAnsi="Tahoma" w:cs="Tahoma"/>
-          <w:sz w:val="22"/>
-        </w:rPr>
-        <w:t xml:space="preserve"> rangkap </w:t>
+        <w:t xml:space="preserve"> dalam rangkap </w:t>
       </w:r>
       <w:r>
         <w:rPr>
@@ -7680,23 +7164,7 @@
           <w:rFonts w:ascii="Tahoma" w:hAnsi="Tahoma" w:cs="Tahoma"/>
           <w:sz w:val="22"/>
         </w:rPr>
-        <w:t xml:space="preserve">Hal-hal tersebut tidak berlaku dalam hal terjadi Sebab Kahar (Force Majeure) atau sebab </w:t>
-      </w:r>
-      <w:proofErr w:type="gramStart"/>
-      <w:r>
-        <w:rPr>
-          <w:rFonts w:ascii="Tahoma" w:hAnsi="Tahoma" w:cs="Tahoma"/>
-          <w:sz w:val="22"/>
-        </w:rPr>
-        <w:t>lain</w:t>
-      </w:r>
-      <w:proofErr w:type="gramEnd"/>
-      <w:r>
-        <w:rPr>
-          <w:rFonts w:ascii="Tahoma" w:hAnsi="Tahoma" w:cs="Tahoma"/>
-          <w:sz w:val="22"/>
-        </w:rPr>
-        <w:t xml:space="preserve"> dari pihak </w:t>
+        <w:t xml:space="preserve">Hal-hal tersebut tidak berlaku dalam hal terjadi Sebab Kahar (Force Majeure) atau sebab lain dari pihak </w:t>
       </w:r>
       <w:r>
         <w:rPr>
@@ -7754,24 +7222,7 @@
           <w:rFonts w:ascii="Tahoma" w:hAnsi="Tahoma" w:cs="Tahoma"/>
           <w:sz w:val="22"/>
         </w:rPr>
-        <w:lastRenderedPageBreak/>
-        <w:t xml:space="preserve">Denda tersebut </w:t>
-      </w:r>
-      <w:proofErr w:type="gramStart"/>
-      <w:r>
-        <w:rPr>
-          <w:rFonts w:ascii="Tahoma" w:hAnsi="Tahoma" w:cs="Tahoma"/>
-          <w:sz w:val="22"/>
-        </w:rPr>
-        <w:t>akan</w:t>
-      </w:r>
-      <w:proofErr w:type="gramEnd"/>
-      <w:r>
-        <w:rPr>
-          <w:rFonts w:ascii="Tahoma" w:hAnsi="Tahoma" w:cs="Tahoma"/>
-          <w:sz w:val="22"/>
-        </w:rPr>
-        <w:t xml:space="preserve"> langsung dikenakan pada saat pelaksanaan pembayaran</w:t>
+        <w:t>Denda tersebut akan langsung dikenakan pada saat pelaksanaan pembayaran</w:t>
       </w:r>
       <w:r>
         <w:rPr>
@@ -7971,7 +7422,15 @@
           <w:rFonts w:ascii="Tahoma" w:hAnsi="Tahoma" w:cs="Tahoma"/>
           <w:sz w:val="22"/>
         </w:rPr>
-        <w:t xml:space="preserve"> berhak untuk menunjuk pihak ketiga untuk melaksanakan pekerjaan tersebut dan segala akibat dari hal ini menjadi beban dan tanggung jawab </w:t>
+        <w:t xml:space="preserve"> berhak untuk menunjuk pihak ketiga untuk melaksanakan pekerjaan tersebut dan </w:t>
+      </w:r>
+      <w:r>
+        <w:rPr>
+          <w:rFonts w:ascii="Tahoma" w:hAnsi="Tahoma" w:cs="Tahoma"/>
+          <w:sz w:val="22"/>
+        </w:rPr>
+        <w:lastRenderedPageBreak/>
+        <w:t xml:space="preserve">segala akibat dari hal ini menjadi beban dan tanggung jawab </w:t>
       </w:r>
       <w:r>
         <w:rPr>
@@ -8102,23 +7561,7 @@
           <w:rFonts w:ascii="Tahoma" w:hAnsi="Tahoma" w:cs="Tahoma"/>
           <w:sz w:val="22"/>
         </w:rPr>
-        <w:t xml:space="preserve">Perselisihan pendapat yang timbul dalam pelaksanaan Surat Perjanjian </w:t>
-      </w:r>
-      <w:proofErr w:type="gramStart"/>
-      <w:r>
-        <w:rPr>
-          <w:rFonts w:ascii="Tahoma" w:hAnsi="Tahoma" w:cs="Tahoma"/>
-          <w:sz w:val="22"/>
-        </w:rPr>
-        <w:t>akan</w:t>
-      </w:r>
-      <w:proofErr w:type="gramEnd"/>
-      <w:r>
-        <w:rPr>
-          <w:rFonts w:ascii="Tahoma" w:hAnsi="Tahoma" w:cs="Tahoma"/>
-          <w:sz w:val="22"/>
-        </w:rPr>
-        <w:t xml:space="preserve"> diselesaikan secara musyawarah.</w:t>
+        <w:t>Perselisihan pendapat yang timbul dalam pelaksanaan Surat Perjanjian akan diselesaikan secara musyawarah.</w:t>
       </w:r>
     </w:p>
     <w:p>
@@ -8150,23 +7593,7 @@
           <w:rFonts w:ascii="Tahoma" w:hAnsi="Tahoma" w:cs="Tahoma"/>
           <w:sz w:val="22"/>
         </w:rPr>
-        <w:t xml:space="preserve">Apabila penyelesaian perselisihan pendapat dengan </w:t>
-      </w:r>
-      <w:proofErr w:type="gramStart"/>
-      <w:r>
-        <w:rPr>
-          <w:rFonts w:ascii="Tahoma" w:hAnsi="Tahoma" w:cs="Tahoma"/>
-          <w:sz w:val="22"/>
-        </w:rPr>
-        <w:t>cara</w:t>
-      </w:r>
-      <w:proofErr w:type="gramEnd"/>
-      <w:r>
-        <w:rPr>
-          <w:rFonts w:ascii="Tahoma" w:hAnsi="Tahoma" w:cs="Tahoma"/>
-          <w:sz w:val="22"/>
-        </w:rPr>
-        <w:t xml:space="preserve"> musyawarah tidak tercapai, maka perselisihan pendapat dimaksud akan diserahkan penyelesaiannya kepada Pengadilan Negeri.</w:t>
+        <w:t>Apabila penyelesaian perselisihan pendapat dengan cara musyawarah tidak tercapai, maka perselisihan pendapat dimaksud akan diserahkan penyelesaiannya kepada Pengadilan Negeri.</w:t>
       </w:r>
     </w:p>
     <w:p>
@@ -8287,7 +7714,6 @@
           <w:rFonts w:ascii="Tahoma" w:hAnsi="Tahoma" w:cs="Tahoma"/>
         </w:rPr>
       </w:pPr>
-      <w:proofErr w:type="gramStart"/>
       <w:r>
         <w:rPr>
           <w:rFonts w:ascii="Tahoma" w:hAnsi="Tahoma" w:cs="Tahoma"/>
@@ -8295,7 +7721,6 @@
         </w:rPr>
         <w:t>BAB IV.</w:t>
       </w:r>
-      <w:proofErr w:type="gramEnd"/>
       <w:r>
         <w:rPr>
           <w:rFonts w:ascii="Tahoma" w:hAnsi="Tahoma" w:cs="Tahoma"/>
@@ -8528,7 +7953,6 @@
           <w:sz w:val="22"/>
           <w:lang w:val="id-ID"/>
         </w:rPr>
-        <w:lastRenderedPageBreak/>
         <w:t>Jangka Waktu Pela</w:t>
       </w:r>
       <w:r>
@@ -8814,6 +8238,7 @@
           <w:sz w:val="22"/>
           <w:lang w:val="id-ID"/>
         </w:rPr>
+        <w:lastRenderedPageBreak/>
         <w:t>(dapat dikembangkan sesuai TOR yang diterima)</w:t>
       </w:r>
     </w:p>
@@ -8920,7 +8345,6 @@
           <w:rFonts w:ascii="Tahoma" w:hAnsi="Tahoma" w:cs="Tahoma"/>
         </w:rPr>
       </w:pPr>
-      <w:proofErr w:type="gramStart"/>
       <w:r>
         <w:rPr>
           <w:rFonts w:ascii="Tahoma" w:hAnsi="Tahoma" w:cs="Tahoma"/>
@@ -8933,7 +8357,6 @@
         </w:rPr>
         <w:t xml:space="preserve"> bertanggung jawab untuk keamanan barang dan peralatan yang dipergunakan atau yang ada dibawah tanggungjawabnya.</w:t>
       </w:r>
-      <w:proofErr w:type="gramEnd"/>
     </w:p>
     <w:p>
       <w:pPr>
@@ -8947,7 +8370,6 @@
           <w:rFonts w:ascii="Tahoma" w:hAnsi="Tahoma" w:cs="Tahoma"/>
         </w:rPr>
       </w:pPr>
-      <w:proofErr w:type="gramStart"/>
       <w:r>
         <w:rPr>
           <w:rFonts w:ascii="Tahoma" w:hAnsi="Tahoma" w:cs="Tahoma"/>
@@ -8966,7 +8388,6 @@
         </w:rPr>
         <w:t xml:space="preserve"> untuk menjaga terhadap bahaya pencurian, pengrusakan, kebakaran dan kerugian lainnya.</w:t>
       </w:r>
-      <w:proofErr w:type="gramEnd"/>
     </w:p>
     <w:p>
       <w:pPr>
@@ -8990,14 +8411,12 @@
           <w:rFonts w:ascii="Tahoma" w:hAnsi="Tahoma" w:cs="Tahoma"/>
         </w:rPr>
       </w:pPr>
-      <w:proofErr w:type="gramStart"/>
       <w:r>
         <w:rPr>
           <w:rFonts w:ascii="Tahoma" w:hAnsi="Tahoma" w:cs="Tahoma"/>
         </w:rPr>
         <w:t>Orang-orang yang tanpa ijin dan tidak ada hubungan dengan pekerjaan, harus tidak diperbolehkan berada dilapangan pekerjaan dan orang-orang yang ada hubungannya dengan pekerjaan tersebut harus memakai tanda pengenal.</w:t>
       </w:r>
-      <w:proofErr w:type="gramEnd"/>
     </w:p>
     <w:p>
       <w:pPr>
@@ -9181,7 +8600,6 @@
           <w:b/>
         </w:rPr>
       </w:pPr>
-      <w:proofErr w:type="gramStart"/>
       <w:r>
         <w:rPr>
           <w:rFonts w:ascii="Tahoma" w:hAnsi="Tahoma" w:cs="Tahoma"/>
@@ -9189,7 +8607,6 @@
         </w:rPr>
         <w:t>BAB VI.</w:t>
       </w:r>
-      <w:proofErr w:type="gramEnd"/>
       <w:r>
         <w:rPr>
           <w:rFonts w:ascii="Tahoma" w:hAnsi="Tahoma" w:cs="Tahoma"/>
@@ -9260,23 +8677,7 @@
           <w:rFonts w:ascii="Tahoma" w:hAnsi="Tahoma" w:cs="Tahoma"/>
           <w:sz w:val="22"/>
         </w:rPr>
-        <w:t xml:space="preserve"> tidak </w:t>
-      </w:r>
-      <w:proofErr w:type="gramStart"/>
-      <w:r>
-        <w:rPr>
-          <w:rFonts w:ascii="Tahoma" w:hAnsi="Tahoma" w:cs="Tahoma"/>
-          <w:sz w:val="22"/>
-        </w:rPr>
-        <w:t>akan</w:t>
-      </w:r>
-      <w:proofErr w:type="gramEnd"/>
-      <w:r>
-        <w:rPr>
-          <w:rFonts w:ascii="Tahoma" w:hAnsi="Tahoma" w:cs="Tahoma"/>
-          <w:sz w:val="22"/>
-        </w:rPr>
-        <w:t xml:space="preserve"> menyediakan fasilitas tenaga listrik.</w:t>
+        <w:t xml:space="preserve"> tidak akan menyediakan fasilitas tenaga listrik.</w:t>
       </w:r>
     </w:p>
     <w:p>
@@ -9289,13 +8690,11 @@
           <w:sz w:val="22"/>
         </w:rPr>
       </w:pPr>
-      <w:proofErr w:type="gramStart"/>
-      <w:r>
-        <w:rPr>
-          <w:rFonts w:ascii="Tahoma" w:hAnsi="Tahoma" w:cs="Tahoma"/>
-          <w:sz w:val="22"/>
-        </w:rPr>
-        <w:lastRenderedPageBreak/>
+      <w:r>
+        <w:rPr>
+          <w:rFonts w:ascii="Tahoma" w:hAnsi="Tahoma" w:cs="Tahoma"/>
+          <w:sz w:val="22"/>
+        </w:rPr>
         <w:t>Penyedia Barang/Jasa</w:t>
       </w:r>
       <w:r>
@@ -9327,7 +8726,6 @@
         </w:rPr>
         <w:t xml:space="preserve"> dengan dikenakan biaya sesuai dengan ketentuan yang berlaku.</w:t>
       </w:r>
-      <w:proofErr w:type="gramEnd"/>
     </w:p>
     <w:p>
       <w:pPr>
@@ -9390,23 +8788,7 @@
           <w:rFonts w:ascii="Tahoma" w:hAnsi="Tahoma" w:cs="Tahoma"/>
           <w:sz w:val="22"/>
         </w:rPr>
-        <w:t xml:space="preserve"> tidak </w:t>
-      </w:r>
-      <w:proofErr w:type="gramStart"/>
-      <w:r>
-        <w:rPr>
-          <w:rFonts w:ascii="Tahoma" w:hAnsi="Tahoma" w:cs="Tahoma"/>
-          <w:sz w:val="22"/>
-        </w:rPr>
-        <w:t>akan</w:t>
-      </w:r>
-      <w:proofErr w:type="gramEnd"/>
-      <w:r>
-        <w:rPr>
-          <w:rFonts w:ascii="Tahoma" w:hAnsi="Tahoma" w:cs="Tahoma"/>
-          <w:sz w:val="22"/>
-        </w:rPr>
-        <w:t xml:space="preserve"> menyediakan fasilitas air.</w:t>
+        <w:t xml:space="preserve"> tidak akan menyediakan fasilitas air.</w:t>
       </w:r>
     </w:p>
     <w:p>
@@ -9532,23 +8914,7 @@
           <w:rFonts w:ascii="Tahoma" w:hAnsi="Tahoma" w:cs="Tahoma"/>
           <w:sz w:val="22"/>
         </w:rPr>
-        <w:t xml:space="preserve">hanya </w:t>
-      </w:r>
-      <w:proofErr w:type="gramStart"/>
-      <w:r>
-        <w:rPr>
-          <w:rFonts w:ascii="Tahoma" w:hAnsi="Tahoma" w:cs="Tahoma"/>
-          <w:sz w:val="22"/>
-        </w:rPr>
-        <w:t>akan</w:t>
-      </w:r>
-      <w:proofErr w:type="gramEnd"/>
-      <w:r>
-        <w:rPr>
-          <w:rFonts w:ascii="Tahoma" w:hAnsi="Tahoma" w:cs="Tahoma"/>
-          <w:sz w:val="22"/>
-        </w:rPr>
-        <w:t xml:space="preserve"> menyediakan fasilitas bahan bakar untuk keperluan komisioning dan test untuk kerja.</w:t>
+        <w:t>hanya akan menyediakan fasilitas bahan bakar untuk keperluan komisioning dan test untuk kerja.</w:t>
       </w:r>
     </w:p>
     <w:p>
@@ -9616,23 +8982,7 @@
           <w:rFonts w:ascii="Tahoma" w:hAnsi="Tahoma" w:cs="Tahoma"/>
           <w:sz w:val="22"/>
         </w:rPr>
-        <w:t xml:space="preserve"> harus menyediakan fasilitas kesehatan antara </w:t>
-      </w:r>
-      <w:proofErr w:type="gramStart"/>
-      <w:r>
-        <w:rPr>
-          <w:rFonts w:ascii="Tahoma" w:hAnsi="Tahoma" w:cs="Tahoma"/>
-          <w:sz w:val="22"/>
-        </w:rPr>
-        <w:t>lain</w:t>
-      </w:r>
-      <w:proofErr w:type="gramEnd"/>
-      <w:r>
-        <w:rPr>
-          <w:rFonts w:ascii="Tahoma" w:hAnsi="Tahoma" w:cs="Tahoma"/>
-          <w:sz w:val="22"/>
-        </w:rPr>
-        <w:t xml:space="preserve"> obat-obatan untuk PPPK serta taat dan memenuhi peraturan-peraturan dari Badan-badan yang mengatur kesehatan.</w:t>
+        <w:t xml:space="preserve"> harus menyediakan fasilitas kesehatan antara lain obat-obatan untuk PPPK serta taat dan memenuhi peraturan-peraturan dari Badan-badan yang mengatur kesehatan.</w:t>
       </w:r>
     </w:p>
     <w:p>
@@ -9656,7 +9006,6 @@
           <w:sz w:val="22"/>
         </w:rPr>
       </w:pPr>
-      <w:proofErr w:type="gramStart"/>
       <w:r>
         <w:rPr>
           <w:rFonts w:ascii="Tahoma" w:hAnsi="Tahoma" w:cs="Tahoma"/>
@@ -9671,7 +9020,6 @@
         </w:rPr>
         <w:t xml:space="preserve"> juga harus memperhatikan kebersihan dari semua bahan-bahan dan peralatan Kamar Kecil yang digunakan semua orang yang berhubungan dengan pelaksanaan pekerjaan ini.</w:t>
       </w:r>
-      <w:proofErr w:type="gramEnd"/>
     </w:p>
     <w:p>
       <w:pPr>
@@ -9764,16 +9112,8 @@
         <w:rPr>
           <w:rFonts w:ascii="Tahoma" w:hAnsi="Tahoma" w:cs="Tahoma"/>
         </w:rPr>
-        <w:t xml:space="preserve"> </w:t>
-      </w:r>
-      <w:proofErr w:type="gramStart"/>
-      <w:r>
-        <w:rPr>
-          <w:rFonts w:ascii="Tahoma" w:hAnsi="Tahoma" w:cs="Tahoma"/>
-        </w:rPr>
-        <w:t>berkewajiban :</w:t>
-      </w:r>
-      <w:proofErr w:type="gramEnd"/>
+        <w:t xml:space="preserve"> berkewajiban :</w:t>
+      </w:r>
     </w:p>
     <w:p>
       <w:pPr>
@@ -9976,7 +9316,6 @@
           <w:rFonts w:ascii="Tahoma" w:hAnsi="Tahoma" w:cs="Tahoma"/>
           <w:sz w:val="22"/>
         </w:rPr>
-        <w:lastRenderedPageBreak/>
         <w:t>Melaporkan secara tertulis atas kejadian kecelakaan</w:t>
       </w:r>
       <w:r>
@@ -10121,23 +9460,7 @@
           <w:rFonts w:ascii="Tahoma" w:hAnsi="Tahoma" w:cs="Tahoma"/>
           <w:sz w:val="22"/>
         </w:rPr>
-        <w:t xml:space="preserve">Bilamana ada penambahan/pengurangan volume pekerjaan dari volume yang telah ditentukan dalam RKS ini, maka </w:t>
-      </w:r>
-      <w:proofErr w:type="gramStart"/>
-      <w:r>
-        <w:rPr>
-          <w:rFonts w:ascii="Tahoma" w:hAnsi="Tahoma" w:cs="Tahoma"/>
-          <w:sz w:val="22"/>
-        </w:rPr>
-        <w:t>akan</w:t>
-      </w:r>
-      <w:proofErr w:type="gramEnd"/>
-      <w:r>
-        <w:rPr>
-          <w:rFonts w:ascii="Tahoma" w:hAnsi="Tahoma" w:cs="Tahoma"/>
-          <w:sz w:val="22"/>
-        </w:rPr>
-        <w:t xml:space="preserve"> dibuat pernyataan tertulis dari </w:t>
+        <w:t xml:space="preserve">Bilamana ada penambahan/pengurangan volume pekerjaan dari volume yang telah ditentukan dalam RKS ini, maka akan dibuat pernyataan tertulis dari </w:t>
       </w:r>
       <w:r>
         <w:rPr>
@@ -10191,6 +9514,7 @@
           <w:rFonts w:ascii="Tahoma" w:hAnsi="Tahoma" w:cs="Tahoma"/>
           <w:sz w:val="22"/>
         </w:rPr>
+        <w:lastRenderedPageBreak/>
         <w:t>Bila perubahan yang mengakibatkan pengurangan volume pekerjaan dari volume pekerjaan yang telah ditentukan, maka pengurangan ini tidak dapat dipakai sebagai dasar tuntutan ganti rugi atau tuntutan atas hilangnya keuntungan yang disebabkan oleh pengurangan volume pekerjaan tersebut.</w:t>
       </w:r>
     </w:p>
@@ -10289,22 +9613,7 @@
           <w:b/>
         </w:rPr>
         <w:tab/>
-      </w:r>
-      <w:proofErr w:type="gramStart"/>
-      <w:r>
-        <w:rPr>
-          <w:rFonts w:ascii="Tahoma" w:hAnsi="Tahoma" w:cs="Tahoma"/>
-          <w:b/>
-        </w:rPr>
-        <w:t>FORCE MAJEURE/SEBAB KAHAR.</w:t>
-      </w:r>
-      <w:proofErr w:type="gramEnd"/>
-      <w:r>
-        <w:rPr>
-          <w:rFonts w:ascii="Tahoma" w:hAnsi="Tahoma" w:cs="Tahoma"/>
-          <w:b/>
-        </w:rPr>
-        <w:t xml:space="preserve"> </w:t>
+        <w:t xml:space="preserve">FORCE MAJEURE/SEBAB KAHAR. </w:t>
       </w:r>
     </w:p>
     <w:p>
@@ -10333,21 +9642,7 @@
         <w:rPr>
           <w:rFonts w:ascii="Tahoma" w:hAnsi="Tahoma" w:cs="Tahoma"/>
         </w:rPr>
-        <w:t xml:space="preserve">Apabila terjadi Force Majeure maka segala akibat yang timbul </w:t>
-      </w:r>
-      <w:proofErr w:type="gramStart"/>
-      <w:r>
-        <w:rPr>
-          <w:rFonts w:ascii="Tahoma" w:hAnsi="Tahoma" w:cs="Tahoma"/>
-        </w:rPr>
-        <w:t>akan</w:t>
-      </w:r>
-      <w:proofErr w:type="gramEnd"/>
-      <w:r>
-        <w:rPr>
-          <w:rFonts w:ascii="Tahoma" w:hAnsi="Tahoma" w:cs="Tahoma"/>
-        </w:rPr>
-        <w:t xml:space="preserve"> segera diselesaikan bersama antara kedua belah pihak atas dasar musyawarah dan mufakat.</w:t>
+        <w:t>Apabila terjadi Force Majeure maka segala akibat yang timbul akan segera diselesaikan bersama antara kedua belah pihak atas dasar musyawarah dan mufakat.</w:t>
       </w:r>
     </w:p>
     <w:p>
@@ -10376,17 +9671,8 @@
           <w:rFonts w:ascii="Tahoma" w:hAnsi="Tahoma" w:cs="Tahoma"/>
           <w:sz w:val="22"/>
         </w:rPr>
-        <w:t xml:space="preserve">Force Majeure adalah peristiwa yang terjadi karena sesuatu hal diluar dugaan/kekuasaan kedua belah pihak yang langsung mengenai sasaran pekerjaan </w:t>
-      </w:r>
-      <w:proofErr w:type="gramStart"/>
-      <w:r>
-        <w:rPr>
-          <w:rFonts w:ascii="Tahoma" w:hAnsi="Tahoma" w:cs="Tahoma"/>
-          <w:sz w:val="22"/>
-        </w:rPr>
-        <w:t>seperti :</w:t>
-      </w:r>
-      <w:proofErr w:type="gramEnd"/>
+        <w:t>Force Majeure adalah peristiwa yang terjadi karena sesuatu hal diluar dugaan/kekuasaan kedua belah pihak yang langsung mengenai sasaran pekerjaan seperti :</w:t>
+      </w:r>
     </w:p>
     <w:p>
       <w:pPr>
@@ -10417,21 +9703,12 @@
           <w:sz w:val="22"/>
         </w:rPr>
       </w:pPr>
-      <w:proofErr w:type="gramStart"/>
-      <w:r>
-        <w:rPr>
-          <w:rFonts w:ascii="Tahoma" w:hAnsi="Tahoma" w:cs="Tahoma"/>
-          <w:sz w:val="22"/>
-        </w:rPr>
-        <w:t>Bencana  alam</w:t>
-      </w:r>
-      <w:proofErr w:type="gramEnd"/>
-      <w:r>
-        <w:rPr>
-          <w:rFonts w:ascii="Tahoma" w:hAnsi="Tahoma" w:cs="Tahoma"/>
-          <w:sz w:val="22"/>
-        </w:rPr>
-        <w:t xml:space="preserve">  (gempa bumi,  banjir,  badai/topan,  gunung meletus, petir).</w:t>
+      <w:r>
+        <w:rPr>
+          <w:rFonts w:ascii="Tahoma" w:hAnsi="Tahoma" w:cs="Tahoma"/>
+          <w:sz w:val="22"/>
+        </w:rPr>
+        <w:t>Bencana  alam  (gempa bumi,  banjir,  badai/topan,  gunung meletus, petir).</w:t>
       </w:r>
     </w:p>
     <w:p>
@@ -10576,15 +9853,321 @@
           <w:rFonts w:ascii="Tahoma" w:hAnsi="Tahoma" w:cs="Tahoma"/>
         </w:rPr>
       </w:pPr>
-      <w:proofErr w:type="gramStart"/>
-      <w:r>
-        <w:rPr>
-          <w:rFonts w:ascii="Tahoma" w:hAnsi="Tahoma" w:cs="Tahoma"/>
+      <w:r>
+        <w:rPr>
+          <w:rFonts w:ascii="Tahoma" w:hAnsi="Tahoma" w:cs="Tahoma"/>
+        </w:rPr>
+        <w:t>Hal-hal/peristiwa-peristiwa lain yang tidak disebutkan diatas, tidak dapat dikatagorikan sebagai force majeure kecuali apabila ditetapkan dengan Peraturan Pemerintah/Pemerintah Daerah setempat.</w:t>
+      </w:r>
+    </w:p>
+    <w:p>
+      <w:pPr>
+        <w:spacing w:line="280" w:lineRule="atLeast"/>
+        <w:ind w:left="1224"/>
+        <w:jc w:val="both"/>
+        <w:rPr>
+          <w:rFonts w:ascii="Tahoma" w:hAnsi="Tahoma" w:cs="Tahoma"/>
+          <w:sz w:val="22"/>
+        </w:rPr>
+      </w:pPr>
+    </w:p>
+    <w:p>
+      <w:pPr>
+        <w:spacing w:line="280" w:lineRule="atLeast"/>
+        <w:ind w:left="1224"/>
+        <w:jc w:val="both"/>
+        <w:rPr>
+          <w:rFonts w:ascii="Tahoma" w:hAnsi="Tahoma" w:cs="Tahoma"/>
+          <w:sz w:val="22"/>
+        </w:rPr>
+      </w:pPr>
+      <w:r>
+        <w:rPr>
+          <w:rFonts w:ascii="Tahoma" w:hAnsi="Tahoma" w:cs="Tahoma"/>
+          <w:sz w:val="22"/>
+        </w:rPr>
+        <w:t xml:space="preserve">Sebagai akibat adanya force majeure, maka </w:t>
+      </w:r>
+      <w:r>
+        <w:rPr>
+          <w:rFonts w:ascii="Tahoma" w:hAnsi="Tahoma" w:cs="Tahoma"/>
+          <w:sz w:val="22"/>
+        </w:rPr>
+        <w:t>Penyedia Barang/Jasa</w:t>
+      </w:r>
+      <w:r>
+        <w:rPr>
+          <w:rFonts w:ascii="Tahoma" w:hAnsi="Tahoma" w:cs="Tahoma"/>
+          <w:sz w:val="22"/>
+        </w:rPr>
+        <w:t xml:space="preserve"> dalam </w:t>
+      </w:r>
+      <w:r>
+        <w:rPr>
+          <w:rFonts w:ascii="Tahoma" w:hAnsi="Tahoma" w:cs="Tahoma"/>
+          <w:sz w:val="22"/>
+        </w:rPr>
+        <w:t>waktu</w:t>
+      </w:r>
+      <w:r>
+        <w:rPr>
+          <w:rFonts w:ascii="Tahoma" w:hAnsi="Tahoma" w:cs="Tahoma"/>
+          <w:sz w:val="22"/>
+          <w:lang w:val="id-ID"/>
+        </w:rPr>
+        <w:t xml:space="preserve"> </w:t>
+      </w:r>
+      <w:r>
+        <w:rPr>
+          <w:rFonts w:ascii="Tahoma" w:hAnsi="Tahoma" w:cs="Tahoma"/>
+          <w:sz w:val="22"/>
+          <w:lang w:val="id-ID"/>
+        </w:rPr>
+        <w:t>14</w:t>
+      </w:r>
+      <w:r>
+        <w:rPr>
+          <w:rFonts w:ascii="Tahoma" w:hAnsi="Tahoma" w:cs="Tahoma"/>
+          <w:sz w:val="22"/>
+        </w:rPr>
+        <w:t xml:space="preserve"> (</w:t>
+      </w:r>
+      <w:r>
+        <w:rPr>
+          <w:rFonts w:ascii="Tahoma" w:hAnsi="Tahoma" w:cs="Tahoma"/>
+          <w:sz w:val="22"/>
+          <w:lang w:val="id-ID"/>
+        </w:rPr>
+        <w:t>Empat Belas</w:t>
+      </w:r>
+      <w:r>
+        <w:rPr>
+          <w:rFonts w:ascii="Tahoma" w:hAnsi="Tahoma" w:cs="Tahoma"/>
+          <w:sz w:val="22"/>
+        </w:rPr>
+        <w:t>) hari kalender</w:t>
+      </w:r>
+      <w:r>
+        <w:rPr>
+          <w:rFonts w:ascii="Tahoma" w:hAnsi="Tahoma" w:cs="Tahoma"/>
+          <w:sz w:val="22"/>
+        </w:rPr>
+        <w:t xml:space="preserve"> terhitung saat adanya force majeure tersebut untuk pertama kalinya, harus memberitahukan kepada </w:t>
+      </w:r>
+      <w:r>
+        <w:rPr>
+          <w:rFonts w:ascii="Tahoma" w:hAnsi="Tahoma" w:cs="Tahoma"/>
+          <w:sz w:val="22"/>
+        </w:rPr>
+        <w:t xml:space="preserve">PT PLN (Persero) </w:t>
+      </w:r>
+      <w:r>
+        <w:rPr>
+          <w:rFonts w:ascii="Tahoma" w:hAnsi="Tahoma" w:cs="Tahoma"/>
+          <w:sz w:val="22"/>
+          <w:lang w:val="id-ID"/>
+        </w:rPr>
+        <w:t>Kantor Pusat</w:t>
+      </w:r>
+      <w:r>
+        <w:rPr>
+          <w:rFonts w:ascii="Tahoma" w:hAnsi="Tahoma" w:cs="Tahoma"/>
+          <w:sz w:val="22"/>
+        </w:rPr>
+        <w:t xml:space="preserve"> </w:t>
+      </w:r>
+      <w:r>
+        <w:rPr>
+          <w:rFonts w:ascii="Tahoma" w:hAnsi="Tahoma" w:cs="Tahoma"/>
+          <w:sz w:val="22"/>
+        </w:rPr>
+        <w:t>secara tertulis.</w:t>
+      </w:r>
+    </w:p>
+    <w:p>
+      <w:pPr>
+        <w:spacing w:line="280" w:lineRule="atLeast"/>
+        <w:ind w:left="1224"/>
+        <w:jc w:val="both"/>
+        <w:rPr>
+          <w:rFonts w:ascii="Tahoma" w:hAnsi="Tahoma" w:cs="Tahoma"/>
+          <w:sz w:val="22"/>
+        </w:rPr>
+      </w:pPr>
+    </w:p>
+    <w:p>
+      <w:pPr>
+        <w:spacing w:line="280" w:lineRule="atLeast"/>
+        <w:ind w:left="1224"/>
+        <w:jc w:val="both"/>
+        <w:rPr>
+          <w:rFonts w:ascii="Tahoma" w:hAnsi="Tahoma" w:cs="Tahoma"/>
+          <w:sz w:val="22"/>
+          <w:lang w:val="id-ID"/>
+        </w:rPr>
+      </w:pPr>
+      <w:r>
+        <w:rPr>
+          <w:rFonts w:ascii="Tahoma" w:hAnsi="Tahoma" w:cs="Tahoma"/>
+          <w:sz w:val="22"/>
+        </w:rPr>
+        <w:t xml:space="preserve">Jika sesuatu sebab </w:t>
+      </w:r>
+      <w:r>
+        <w:rPr>
+          <w:rFonts w:ascii="Tahoma" w:hAnsi="Tahoma" w:cs="Tahoma"/>
+          <w:sz w:val="22"/>
+        </w:rPr>
+        <w:t>Penyedia Barang/Jasa</w:t>
+      </w:r>
+      <w:r>
+        <w:rPr>
+          <w:rFonts w:ascii="Tahoma" w:hAnsi="Tahoma" w:cs="Tahoma"/>
+          <w:sz w:val="22"/>
+        </w:rPr>
+        <w:t xml:space="preserve"> tidak melaporkan seperti ketentuan diatas, maka peristiwa force majeure ini selanjutny</w:t>
+      </w:r>
+      <w:r>
+        <w:rPr>
+          <w:rFonts w:ascii="Tahoma" w:hAnsi="Tahoma" w:cs="Tahoma"/>
+          <w:sz w:val="22"/>
+        </w:rPr>
+        <w:t>a dianggap tidak pernah terjad</w:t>
+      </w:r>
+      <w:r>
+        <w:rPr>
+          <w:rFonts w:ascii="Tahoma" w:hAnsi="Tahoma" w:cs="Tahoma"/>
+          <w:sz w:val="22"/>
+          <w:lang w:val="id-ID"/>
+        </w:rPr>
+        <w:t>i</w:t>
+      </w:r>
+    </w:p>
+    <w:p>
+      <w:pPr>
+        <w:spacing w:line="280" w:lineRule="atLeast"/>
+        <w:ind w:left="1224"/>
+        <w:jc w:val="both"/>
+        <w:rPr>
+          <w:rFonts w:ascii="Tahoma" w:hAnsi="Tahoma" w:cs="Tahoma"/>
+          <w:sz w:val="22"/>
+        </w:rPr>
+      </w:pPr>
+    </w:p>
+    <w:p>
+      <w:pPr>
+        <w:spacing w:line="280" w:lineRule="atLeast"/>
+        <w:ind w:left="1224"/>
+        <w:jc w:val="both"/>
+        <w:rPr>
+          <w:rFonts w:ascii="Tahoma" w:hAnsi="Tahoma" w:cs="Tahoma"/>
+          <w:sz w:val="22"/>
+        </w:rPr>
+      </w:pPr>
+      <w:r>
+        <w:rPr>
+          <w:rFonts w:ascii="Tahoma" w:hAnsi="Tahoma" w:cs="Tahoma"/>
+          <w:sz w:val="22"/>
+        </w:rPr>
+        <w:t xml:space="preserve">Apabila dalam waktu </w:t>
+      </w:r>
+      <w:r>
+        <w:rPr>
+          <w:rFonts w:ascii="Tahoma" w:hAnsi="Tahoma" w:cs="Tahoma"/>
+          <w:sz w:val="22"/>
+          <w:lang w:val="id-ID"/>
+        </w:rPr>
+        <w:t>14</w:t>
+      </w:r>
+      <w:r>
+        <w:rPr>
+          <w:rFonts w:ascii="Tahoma" w:hAnsi="Tahoma" w:cs="Tahoma"/>
+          <w:sz w:val="22"/>
+        </w:rPr>
+        <w:t xml:space="preserve"> (</w:t>
+      </w:r>
+      <w:r>
+        <w:rPr>
+          <w:rFonts w:ascii="Tahoma" w:hAnsi="Tahoma" w:cs="Tahoma"/>
+          <w:sz w:val="22"/>
+          <w:lang w:val="id-ID"/>
+        </w:rPr>
+        <w:t>Emp</w:t>
+      </w:r>
+      <w:r>
+        <w:rPr>
+          <w:rFonts w:ascii="Tahoma" w:hAnsi="Tahoma" w:cs="Tahoma"/>
+          <w:sz w:val="22"/>
+          <w:lang w:val="id-ID"/>
+        </w:rPr>
+        <w:t>a</w:t>
+      </w:r>
+      <w:r>
+        <w:rPr>
+          <w:rFonts w:ascii="Tahoma" w:hAnsi="Tahoma" w:cs="Tahoma"/>
+          <w:sz w:val="22"/>
+          <w:lang w:val="id-ID"/>
+        </w:rPr>
+        <w:t>t Belas</w:t>
+      </w:r>
+      <w:r>
+        <w:rPr>
+          <w:rFonts w:ascii="Tahoma" w:hAnsi="Tahoma" w:cs="Tahoma"/>
+          <w:sz w:val="22"/>
+        </w:rPr>
+        <w:t xml:space="preserve">) hari kalender setelah diterimanya pemberitahuaan tersebut </w:t>
+      </w:r>
+      <w:r>
+        <w:rPr>
+          <w:rFonts w:ascii="Tahoma" w:hAnsi="Tahoma" w:cs="Tahoma"/>
+          <w:sz w:val="22"/>
+        </w:rPr>
+        <w:t xml:space="preserve">PT PLN (Persero) </w:t>
+      </w:r>
+      <w:r>
+        <w:rPr>
+          <w:rFonts w:ascii="Tahoma" w:hAnsi="Tahoma" w:cs="Tahoma"/>
+          <w:sz w:val="22"/>
+          <w:lang w:val="id-ID"/>
+        </w:rPr>
+        <w:t>Kantor Pusat</w:t>
+      </w:r>
+      <w:r>
+        <w:rPr>
+          <w:rFonts w:ascii="Tahoma" w:hAnsi="Tahoma" w:cs="Tahoma"/>
+          <w:sz w:val="22"/>
+        </w:rPr>
+        <w:t xml:space="preserve"> </w:t>
+      </w:r>
+      <w:r>
+        <w:rPr>
+          <w:rFonts w:ascii="Tahoma" w:hAnsi="Tahoma" w:cs="Tahoma"/>
+          <w:sz w:val="22"/>
+        </w:rPr>
+        <w:t xml:space="preserve">tidak memberikan </w:t>
+      </w:r>
+      <w:r>
+        <w:rPr>
+          <w:rFonts w:ascii="Tahoma" w:hAnsi="Tahoma" w:cs="Tahoma"/>
+          <w:sz w:val="22"/>
         </w:rPr>
         <w:lastRenderedPageBreak/>
-        <w:t>Hal-hal/peristiwa-peristiwa lain yang tidak disebutkan diatas, tidak dapat dikatagorikan sebagai force majeure kecuali apabila ditetapkan dengan Peraturan Pemerintah/Pemerintah Daerah setempat.</w:t>
-      </w:r>
-      <w:proofErr w:type="gramEnd"/>
+        <w:t xml:space="preserve">jawaban, maka peristiwa force majeure yang diusulkan oleh </w:t>
+      </w:r>
+      <w:r>
+        <w:rPr>
+          <w:rFonts w:ascii="Tahoma" w:hAnsi="Tahoma" w:cs="Tahoma"/>
+          <w:sz w:val="22"/>
+        </w:rPr>
+        <w:t>Penyedia Barang/Jasa</w:t>
+      </w:r>
+      <w:r>
+        <w:rPr>
+          <w:rFonts w:ascii="Tahoma" w:hAnsi="Tahoma" w:cs="Tahoma"/>
+          <w:sz w:val="22"/>
+        </w:rPr>
+        <w:t xml:space="preserve"> tersebut dianggap diterima.</w:t>
+      </w:r>
     </w:p>
     <w:p>
       <w:pPr>
@@ -10607,310 +10190,6 @@
           <w:sz w:val="22"/>
         </w:rPr>
       </w:pPr>
-      <w:proofErr w:type="gramStart"/>
-      <w:r>
-        <w:rPr>
-          <w:rFonts w:ascii="Tahoma" w:hAnsi="Tahoma" w:cs="Tahoma"/>
-          <w:sz w:val="22"/>
-        </w:rPr>
-        <w:t xml:space="preserve">Sebagai akibat adanya force majeure, maka </w:t>
-      </w:r>
-      <w:r>
-        <w:rPr>
-          <w:rFonts w:ascii="Tahoma" w:hAnsi="Tahoma" w:cs="Tahoma"/>
-          <w:sz w:val="22"/>
-        </w:rPr>
-        <w:t>Penyedia Barang/Jasa</w:t>
-      </w:r>
-      <w:r>
-        <w:rPr>
-          <w:rFonts w:ascii="Tahoma" w:hAnsi="Tahoma" w:cs="Tahoma"/>
-          <w:sz w:val="22"/>
-        </w:rPr>
-        <w:t xml:space="preserve"> dalam </w:t>
-      </w:r>
-      <w:r>
-        <w:rPr>
-          <w:rFonts w:ascii="Tahoma" w:hAnsi="Tahoma" w:cs="Tahoma"/>
-          <w:sz w:val="22"/>
-        </w:rPr>
-        <w:t>waktu</w:t>
-      </w:r>
-      <w:r>
-        <w:rPr>
-          <w:rFonts w:ascii="Tahoma" w:hAnsi="Tahoma" w:cs="Tahoma"/>
-          <w:sz w:val="22"/>
-          <w:lang w:val="id-ID"/>
-        </w:rPr>
-        <w:t xml:space="preserve"> </w:t>
-      </w:r>
-      <w:r>
-        <w:rPr>
-          <w:rFonts w:ascii="Tahoma" w:hAnsi="Tahoma" w:cs="Tahoma"/>
-          <w:sz w:val="22"/>
-          <w:lang w:val="id-ID"/>
-        </w:rPr>
-        <w:t>14</w:t>
-      </w:r>
-      <w:r>
-        <w:rPr>
-          <w:rFonts w:ascii="Tahoma" w:hAnsi="Tahoma" w:cs="Tahoma"/>
-          <w:sz w:val="22"/>
-        </w:rPr>
-        <w:t xml:space="preserve"> (</w:t>
-      </w:r>
-      <w:r>
-        <w:rPr>
-          <w:rFonts w:ascii="Tahoma" w:hAnsi="Tahoma" w:cs="Tahoma"/>
-          <w:sz w:val="22"/>
-          <w:lang w:val="id-ID"/>
-        </w:rPr>
-        <w:t>Empat Belas</w:t>
-      </w:r>
-      <w:r>
-        <w:rPr>
-          <w:rFonts w:ascii="Tahoma" w:hAnsi="Tahoma" w:cs="Tahoma"/>
-          <w:sz w:val="22"/>
-        </w:rPr>
-        <w:t>) hari kalender</w:t>
-      </w:r>
-      <w:r>
-        <w:rPr>
-          <w:rFonts w:ascii="Tahoma" w:hAnsi="Tahoma" w:cs="Tahoma"/>
-          <w:sz w:val="22"/>
-        </w:rPr>
-        <w:t xml:space="preserve"> terhitung saat adanya force majeure tersebut untuk pertama kalinya, harus memberitahukan kepada </w:t>
-      </w:r>
-      <w:r>
-        <w:rPr>
-          <w:rFonts w:ascii="Tahoma" w:hAnsi="Tahoma" w:cs="Tahoma"/>
-          <w:sz w:val="22"/>
-        </w:rPr>
-        <w:t xml:space="preserve">PT PLN (Persero) </w:t>
-      </w:r>
-      <w:r>
-        <w:rPr>
-          <w:rFonts w:ascii="Tahoma" w:hAnsi="Tahoma" w:cs="Tahoma"/>
-          <w:sz w:val="22"/>
-          <w:lang w:val="id-ID"/>
-        </w:rPr>
-        <w:t>Kantor Pusat</w:t>
-      </w:r>
-      <w:r>
-        <w:rPr>
-          <w:rFonts w:ascii="Tahoma" w:hAnsi="Tahoma" w:cs="Tahoma"/>
-          <w:sz w:val="22"/>
-        </w:rPr>
-        <w:t xml:space="preserve"> </w:t>
-      </w:r>
-      <w:r>
-        <w:rPr>
-          <w:rFonts w:ascii="Tahoma" w:hAnsi="Tahoma" w:cs="Tahoma"/>
-          <w:sz w:val="22"/>
-        </w:rPr>
-        <w:t>secara tertulis.</w:t>
-      </w:r>
-      <w:proofErr w:type="gramEnd"/>
-    </w:p>
-    <w:p>
-      <w:pPr>
-        <w:spacing w:line="280" w:lineRule="atLeast"/>
-        <w:ind w:left="1224"/>
-        <w:jc w:val="both"/>
-        <w:rPr>
-          <w:rFonts w:ascii="Tahoma" w:hAnsi="Tahoma" w:cs="Tahoma"/>
-          <w:sz w:val="22"/>
-        </w:rPr>
-      </w:pPr>
-    </w:p>
-    <w:p>
-      <w:pPr>
-        <w:spacing w:line="280" w:lineRule="atLeast"/>
-        <w:ind w:left="1224"/>
-        <w:jc w:val="both"/>
-        <w:rPr>
-          <w:rFonts w:ascii="Tahoma" w:hAnsi="Tahoma" w:cs="Tahoma"/>
-          <w:sz w:val="22"/>
-          <w:lang w:val="id-ID"/>
-        </w:rPr>
-      </w:pPr>
-      <w:r>
-        <w:rPr>
-          <w:rFonts w:ascii="Tahoma" w:hAnsi="Tahoma" w:cs="Tahoma"/>
-          <w:sz w:val="22"/>
-        </w:rPr>
-        <w:t xml:space="preserve">Jika sesuatu sebab </w:t>
-      </w:r>
-      <w:r>
-        <w:rPr>
-          <w:rFonts w:ascii="Tahoma" w:hAnsi="Tahoma" w:cs="Tahoma"/>
-          <w:sz w:val="22"/>
-        </w:rPr>
-        <w:t>Penyedia Barang/Jasa</w:t>
-      </w:r>
-      <w:r>
-        <w:rPr>
-          <w:rFonts w:ascii="Tahoma" w:hAnsi="Tahoma" w:cs="Tahoma"/>
-          <w:sz w:val="22"/>
-        </w:rPr>
-        <w:t xml:space="preserve"> tidak melaporkan seperti ketentuan diatas, maka peristiwa force majeure ini selanjutny</w:t>
-      </w:r>
-      <w:r>
-        <w:rPr>
-          <w:rFonts w:ascii="Tahoma" w:hAnsi="Tahoma" w:cs="Tahoma"/>
-          <w:sz w:val="22"/>
-        </w:rPr>
-        <w:t>a dianggap tidak pernah terjad</w:t>
-      </w:r>
-      <w:r>
-        <w:rPr>
-          <w:rFonts w:ascii="Tahoma" w:hAnsi="Tahoma" w:cs="Tahoma"/>
-          <w:sz w:val="22"/>
-          <w:lang w:val="id-ID"/>
-        </w:rPr>
-        <w:t>i</w:t>
-      </w:r>
-    </w:p>
-    <w:p>
-      <w:pPr>
-        <w:spacing w:line="280" w:lineRule="atLeast"/>
-        <w:ind w:left="1224"/>
-        <w:jc w:val="both"/>
-        <w:rPr>
-          <w:rFonts w:ascii="Tahoma" w:hAnsi="Tahoma" w:cs="Tahoma"/>
-          <w:sz w:val="22"/>
-        </w:rPr>
-      </w:pPr>
-    </w:p>
-    <w:p>
-      <w:pPr>
-        <w:spacing w:line="280" w:lineRule="atLeast"/>
-        <w:ind w:left="1224"/>
-        <w:jc w:val="both"/>
-        <w:rPr>
-          <w:rFonts w:ascii="Tahoma" w:hAnsi="Tahoma" w:cs="Tahoma"/>
-          <w:sz w:val="22"/>
-        </w:rPr>
-      </w:pPr>
-      <w:r>
-        <w:rPr>
-          <w:rFonts w:ascii="Tahoma" w:hAnsi="Tahoma" w:cs="Tahoma"/>
-          <w:sz w:val="22"/>
-        </w:rPr>
-        <w:t xml:space="preserve">Apabila dalam waktu </w:t>
-      </w:r>
-      <w:r>
-        <w:rPr>
-          <w:rFonts w:ascii="Tahoma" w:hAnsi="Tahoma" w:cs="Tahoma"/>
-          <w:sz w:val="22"/>
-          <w:lang w:val="id-ID"/>
-        </w:rPr>
-        <w:t>14</w:t>
-      </w:r>
-      <w:r>
-        <w:rPr>
-          <w:rFonts w:ascii="Tahoma" w:hAnsi="Tahoma" w:cs="Tahoma"/>
-          <w:sz w:val="22"/>
-        </w:rPr>
-        <w:t xml:space="preserve"> (</w:t>
-      </w:r>
-      <w:r>
-        <w:rPr>
-          <w:rFonts w:ascii="Tahoma" w:hAnsi="Tahoma" w:cs="Tahoma"/>
-          <w:sz w:val="22"/>
-          <w:lang w:val="id-ID"/>
-        </w:rPr>
-        <w:t>Emp</w:t>
-      </w:r>
-      <w:r>
-        <w:rPr>
-          <w:rFonts w:ascii="Tahoma" w:hAnsi="Tahoma" w:cs="Tahoma"/>
-          <w:sz w:val="22"/>
-          <w:lang w:val="id-ID"/>
-        </w:rPr>
-        <w:t>a</w:t>
-      </w:r>
-      <w:r>
-        <w:rPr>
-          <w:rFonts w:ascii="Tahoma" w:hAnsi="Tahoma" w:cs="Tahoma"/>
-          <w:sz w:val="22"/>
-          <w:lang w:val="id-ID"/>
-        </w:rPr>
-        <w:t>t Belas</w:t>
-      </w:r>
-      <w:r>
-        <w:rPr>
-          <w:rFonts w:ascii="Tahoma" w:hAnsi="Tahoma" w:cs="Tahoma"/>
-          <w:sz w:val="22"/>
-        </w:rPr>
-        <w:t xml:space="preserve">) hari kalender setelah diterimanya pemberitahuaan tersebut </w:t>
-      </w:r>
-      <w:r>
-        <w:rPr>
-          <w:rFonts w:ascii="Tahoma" w:hAnsi="Tahoma" w:cs="Tahoma"/>
-          <w:sz w:val="22"/>
-        </w:rPr>
-        <w:t xml:space="preserve">PT PLN (Persero) </w:t>
-      </w:r>
-      <w:r>
-        <w:rPr>
-          <w:rFonts w:ascii="Tahoma" w:hAnsi="Tahoma" w:cs="Tahoma"/>
-          <w:sz w:val="22"/>
-          <w:lang w:val="id-ID"/>
-        </w:rPr>
-        <w:t>Kantor Pusat</w:t>
-      </w:r>
-      <w:r>
-        <w:rPr>
-          <w:rFonts w:ascii="Tahoma" w:hAnsi="Tahoma" w:cs="Tahoma"/>
-          <w:sz w:val="22"/>
-        </w:rPr>
-        <w:t xml:space="preserve"> </w:t>
-      </w:r>
-      <w:r>
-        <w:rPr>
-          <w:rFonts w:ascii="Tahoma" w:hAnsi="Tahoma" w:cs="Tahoma"/>
-          <w:sz w:val="22"/>
-        </w:rPr>
-        <w:t xml:space="preserve">tidak memberikan jawaban, maka peristiwa force majeure yang diusulkan oleh </w:t>
-      </w:r>
-      <w:r>
-        <w:rPr>
-          <w:rFonts w:ascii="Tahoma" w:hAnsi="Tahoma" w:cs="Tahoma"/>
-          <w:sz w:val="22"/>
-        </w:rPr>
-        <w:t>Penyedia Barang/Jasa</w:t>
-      </w:r>
-      <w:r>
-        <w:rPr>
-          <w:rFonts w:ascii="Tahoma" w:hAnsi="Tahoma" w:cs="Tahoma"/>
-          <w:sz w:val="22"/>
-        </w:rPr>
-        <w:t xml:space="preserve"> tersebut dianggap diterima.</w:t>
-      </w:r>
-    </w:p>
-    <w:p>
-      <w:pPr>
-        <w:spacing w:line="280" w:lineRule="atLeast"/>
-        <w:ind w:left="1224"/>
-        <w:jc w:val="both"/>
-        <w:rPr>
-          <w:rFonts w:ascii="Tahoma" w:hAnsi="Tahoma" w:cs="Tahoma"/>
-          <w:sz w:val="22"/>
-        </w:rPr>
-      </w:pPr>
-    </w:p>
-    <w:p>
-      <w:pPr>
-        <w:spacing w:line="280" w:lineRule="atLeast"/>
-        <w:ind w:left="1224"/>
-        <w:jc w:val="both"/>
-        <w:rPr>
-          <w:rFonts w:ascii="Tahoma" w:hAnsi="Tahoma" w:cs="Tahoma"/>
-          <w:sz w:val="22"/>
-        </w:rPr>
-      </w:pPr>
-      <w:proofErr w:type="gramStart"/>
       <w:r>
         <w:rPr>
           <w:rFonts w:ascii="Tahoma" w:hAnsi="Tahoma" w:cs="Tahoma"/>
@@ -10918,7 +10197,6 @@
         </w:rPr>
         <w:t>Surat pernyataan adanya force majeure dinyatakan/disyahkan/dikeluarkan oleh Pemerintah/Pemerintah Daerah setempat dalam hal force majeure terjadi di luar wilayah Indonesia, maka pemberitahuan force majeure harus disertai dengan keterangan pejabat setempat yang berwenang dan disahkan oleh Konsulat Jenderal Republik Indonesia setempat.</w:t>
       </w:r>
-      <w:proofErr w:type="gramEnd"/>
     </w:p>
     <w:p>
       <w:pPr>
@@ -11088,7 +10366,6 @@
           <w:b/>
         </w:rPr>
       </w:pPr>
-      <w:proofErr w:type="gramStart"/>
       <w:r>
         <w:rPr>
           <w:rFonts w:ascii="Tahoma" w:hAnsi="Tahoma" w:cs="Tahoma"/>
@@ -11096,7 +10373,6 @@
         </w:rPr>
         <w:t>BAB XI.</w:t>
       </w:r>
-      <w:proofErr w:type="gramEnd"/>
       <w:r>
         <w:rPr>
           <w:rFonts w:ascii="Tahoma" w:hAnsi="Tahoma" w:cs="Tahoma"/>
@@ -11129,7 +10405,6 @@
           <w:rFonts w:ascii="Tahoma" w:hAnsi="Tahoma" w:cs="Tahoma"/>
         </w:rPr>
       </w:pPr>
-      <w:proofErr w:type="gramStart"/>
       <w:r>
         <w:rPr>
           <w:rFonts w:ascii="Tahoma" w:hAnsi="Tahoma" w:cs="Tahoma"/>
@@ -11167,7 +10442,6 @@
         </w:rPr>
         <w:t>mempunyai hak memerintahkan untuk menunda dan memulai lagi seluruh pekerjaan atau bagian-bagian dari pekerjaan tanpa membatalkan persyaratan-persyaratan dalam Surat Perjanjian.</w:t>
       </w:r>
-      <w:proofErr w:type="gramEnd"/>
     </w:p>
     <w:p>
       <w:pPr>
@@ -11196,21 +10470,7 @@
         <w:rPr>
           <w:rFonts w:ascii="Tahoma" w:hAnsi="Tahoma" w:cs="Tahoma"/>
         </w:rPr>
-        <w:t xml:space="preserve">Perintah untuk menunda atau memulai lagi pekerjaan </w:t>
-      </w:r>
-      <w:proofErr w:type="gramStart"/>
-      <w:r>
-        <w:rPr>
-          <w:rFonts w:ascii="Tahoma" w:hAnsi="Tahoma" w:cs="Tahoma"/>
-        </w:rPr>
-        <w:t>akan</w:t>
-      </w:r>
-      <w:proofErr w:type="gramEnd"/>
-      <w:r>
-        <w:rPr>
-          <w:rFonts w:ascii="Tahoma" w:hAnsi="Tahoma" w:cs="Tahoma"/>
-        </w:rPr>
-        <w:t xml:space="preserve"> dikeluarkan secara tertulis oleh Direksi Pekerjaan/</w:t>
+        <w:t>Perintah untuk menunda atau memulai lagi pekerjaan akan dikeluarkan secara tertulis oleh Direksi Pekerjaan/</w:t>
       </w:r>
       <w:r>
         <w:rPr>
@@ -11272,23 +10532,7 @@
           <w:sz w:val="22"/>
         </w:rPr>
         <w:tab/>
-        <w:t xml:space="preserve">Waktu penyelesaian pekerjaan </w:t>
-      </w:r>
-      <w:proofErr w:type="gramStart"/>
-      <w:r>
-        <w:rPr>
-          <w:rFonts w:ascii="Tahoma" w:hAnsi="Tahoma" w:cs="Tahoma"/>
-          <w:sz w:val="22"/>
-        </w:rPr>
-        <w:t>akan</w:t>
-      </w:r>
-      <w:proofErr w:type="gramEnd"/>
-      <w:r>
-        <w:rPr>
-          <w:rFonts w:ascii="Tahoma" w:hAnsi="Tahoma" w:cs="Tahoma"/>
-          <w:sz w:val="22"/>
-        </w:rPr>
-        <w:t xml:space="preserve"> diperpanjang sesuai dengan waktu yang hilang akibat penundaan tersebut di atas. </w:t>
+        <w:t xml:space="preserve">Waktu penyelesaian pekerjaan akan diperpanjang sesuai dengan waktu yang hilang akibat penundaan tersebut di atas. </w:t>
       </w:r>
       <w:r>
         <w:rPr>
@@ -11423,21 +10667,9 @@
       <w:r>
         <w:rPr>
           <w:rFonts w:ascii="Tahoma" w:hAnsi="Tahoma" w:cs="Tahoma"/>
-        </w:rPr>
-        <w:t>Jika</w:t>
-      </w:r>
-      <w:r>
-        <w:rPr>
-          <w:rFonts w:ascii="Tahoma" w:hAnsi="Tahoma" w:cs="Tahoma"/>
-          <w:lang w:val="id-ID"/>
-        </w:rPr>
-        <w:t xml:space="preserve"> Pengadaan Barang/Jasa</w:t>
-      </w:r>
-      <w:r>
-        <w:rPr>
-          <w:rFonts w:ascii="Tahoma" w:hAnsi="Tahoma" w:cs="Tahoma"/>
-        </w:rPr>
-        <w:t xml:space="preserve">  pekerjaan </w:t>
+          <w:lang w:val="id-ID"/>
+        </w:rPr>
+        <w:t xml:space="preserve">Jika Pengadaan Barang/Jasa pekerjaan </w:t>
       </w:r>
       <w:r>
         <w:rPr>
@@ -11450,6 +10682,13 @@
       <w:r>
         <w:rPr>
           <w:rFonts w:ascii="Tahoma" w:hAnsi="Tahoma" w:cs="Tahoma"/>
+          <w:lang w:val="id-ID"/>
+        </w:rPr>
+        <w:t xml:space="preserve"> PT PLN (Persero) Kantor Pusat</w:t>
+      </w:r>
+      <w:r>
+        <w:rPr>
+          <w:rFonts w:ascii="Tahoma" w:hAnsi="Tahoma" w:cs="Tahoma"/>
         </w:rPr>
         <w:t xml:space="preserve"> </w:t>
       </w:r>
@@ -11457,6 +10696,30 @@
         <w:rPr>
           <w:rFonts w:ascii="Tahoma" w:hAnsi="Tahoma" w:cs="Tahoma"/>
         </w:rPr>
+        <w:t xml:space="preserve">yang dilaksanakan sesuai dengan Surat Perjanjian/Kontrak ditinggalkan oleh </w:t>
+      </w:r>
+      <w:r>
+        <w:rPr>
+          <w:rFonts w:ascii="Tahoma" w:hAnsi="Tahoma" w:cs="Tahoma"/>
+        </w:rPr>
+        <w:t>Penyedia Barang/Jasa</w:t>
+      </w:r>
+      <w:r>
+        <w:rPr>
+          <w:rFonts w:ascii="Tahoma" w:hAnsi="Tahoma" w:cs="Tahoma"/>
+        </w:rPr>
+        <w:t xml:space="preserve"> yang bersangkutan, atau jika dikuasakan kepada pihak ketiga tanpa petunjuk tertulis Direksi Pekerjaan/</w:t>
+      </w:r>
+      <w:r>
+        <w:rPr>
+          <w:rFonts w:ascii="Tahoma" w:hAnsi="Tahoma" w:cs="Tahoma"/>
+        </w:rPr>
+        <w:t xml:space="preserve"> </w:t>
+      </w:r>
+      <w:r>
+        <w:rPr>
+          <w:rFonts w:ascii="Tahoma" w:hAnsi="Tahoma" w:cs="Tahoma"/>
+        </w:rPr>
         <w:t xml:space="preserve">PT PLN (Persero) </w:t>
       </w:r>
       <w:r>
@@ -11470,13 +10733,57 @@
         <w:rPr>
           <w:rFonts w:ascii="Tahoma" w:hAnsi="Tahoma" w:cs="Tahoma"/>
         </w:rPr>
+        <w:t xml:space="preserve">, atau jika pelaksanaan pekerjaan tidak sesuai dengan persyaratan-persyaratan yang tersebut dalam Surat Perjanjian, atau jika pelaksanaan pekerjaan dilaksanakan oleh </w:t>
+      </w:r>
+      <w:r>
+        <w:rPr>
+          <w:rFonts w:ascii="Tahoma" w:hAnsi="Tahoma" w:cs="Tahoma"/>
+        </w:rPr>
+        <w:t>Penyedia Barang/Jasa</w:t>
+      </w:r>
+      <w:r>
+        <w:rPr>
+          <w:rFonts w:ascii="Tahoma" w:hAnsi="Tahoma" w:cs="Tahoma"/>
+        </w:rPr>
+        <w:t xml:space="preserve"> dengan itikad tidak baik, atau jika </w:t>
+      </w:r>
+      <w:r>
+        <w:rPr>
+          <w:rFonts w:ascii="Tahoma" w:hAnsi="Tahoma" w:cs="Tahoma"/>
+        </w:rPr>
+        <w:lastRenderedPageBreak/>
+        <w:t>pekerjaan tidak diselesaikan dalam waktu yang ditetapkan dalam Surat Perjanjian atau dalam waktu yang telah diperpanjang secara sah, maka Direksi Pekerjaan/</w:t>
+      </w:r>
+      <w:r>
+        <w:rPr>
+          <w:rFonts w:ascii="Tahoma" w:hAnsi="Tahoma" w:cs="Tahoma"/>
+        </w:rPr>
         <w:t xml:space="preserve"> </w:t>
       </w:r>
       <w:r>
         <w:rPr>
           <w:rFonts w:ascii="Tahoma" w:hAnsi="Tahoma" w:cs="Tahoma"/>
         </w:rPr>
-        <w:t xml:space="preserve">yang dilaksanakan sesuai dengan Surat Perjanjian/Kontrak ditinggalkan oleh </w:t>
+        <w:t xml:space="preserve">PT PLN (Persero) </w:t>
+      </w:r>
+      <w:r>
+        <w:rPr>
+          <w:rFonts w:ascii="Tahoma" w:hAnsi="Tahoma" w:cs="Tahoma"/>
+          <w:lang w:val="id-ID"/>
+        </w:rPr>
+        <w:t>Kantor Pusat</w:t>
+      </w:r>
+      <w:r>
+        <w:rPr>
+          <w:rFonts w:ascii="Tahoma" w:hAnsi="Tahoma" w:cs="Tahoma"/>
+        </w:rPr>
+        <w:t xml:space="preserve"> </w:t>
+      </w:r>
+      <w:r>
+        <w:rPr>
+          <w:rFonts w:ascii="Tahoma" w:hAnsi="Tahoma" w:cs="Tahoma"/>
+        </w:rPr>
+        <w:t xml:space="preserve">mengeluarkan teguran atau peringatan tertulis kepada </w:t>
       </w:r>
       <w:r>
         <w:rPr>
@@ -11488,32 +10795,7 @@
         <w:rPr>
           <w:rFonts w:ascii="Tahoma" w:hAnsi="Tahoma" w:cs="Tahoma"/>
         </w:rPr>
-        <w:t xml:space="preserve"> yang bersangkutan, atau jika dikuasakan kepada pihak ketiga tanpa petunjuk tertulis Direksi Pekerjaan/</w:t>
-      </w:r>
-      <w:r>
-        <w:rPr>
-          <w:rFonts w:ascii="Tahoma" w:hAnsi="Tahoma" w:cs="Tahoma"/>
-        </w:rPr>
-        <w:t xml:space="preserve"> </w:t>
-      </w:r>
-      <w:r>
-        <w:rPr>
-          <w:rFonts w:ascii="Tahoma" w:hAnsi="Tahoma" w:cs="Tahoma"/>
-        </w:rPr>
-        <w:t xml:space="preserve">PT PLN (Persero) </w:t>
-      </w:r>
-      <w:r>
-        <w:rPr>
-          <w:rFonts w:ascii="Tahoma" w:hAnsi="Tahoma" w:cs="Tahoma"/>
-          <w:lang w:val="id-ID"/>
-        </w:rPr>
-        <w:t>Kantor Pusat</w:t>
-      </w:r>
-      <w:r>
-        <w:rPr>
-          <w:rFonts w:ascii="Tahoma" w:hAnsi="Tahoma" w:cs="Tahoma"/>
-        </w:rPr>
-        <w:t xml:space="preserve">, atau jika pelaksanaan pekerjaan tidak sesuai dengan persyaratan-persyaratan yang tersebut dalam Surat Perjanjian, atau jika pelaksanaan pekerjaan dilaksanakan oleh </w:t>
+        <w:t xml:space="preserve"> mengenai ketidakpuasan atas pelaksanaan pekerjaan </w:t>
       </w:r>
       <w:r>
         <w:rPr>
@@ -11525,61 +10807,6 @@
         <w:rPr>
           <w:rFonts w:ascii="Tahoma" w:hAnsi="Tahoma" w:cs="Tahoma"/>
         </w:rPr>
-        <w:t xml:space="preserve"> dengan itikad tidak baik, atau jika pekerjaan tidak diselesaikan dalam waktu yang ditetapkan dalam Surat Perjanjian atau dalam waktu yang telah diperpanjang secara sah, maka Direksi Pekerjaan/</w:t>
-      </w:r>
-      <w:r>
-        <w:rPr>
-          <w:rFonts w:ascii="Tahoma" w:hAnsi="Tahoma" w:cs="Tahoma"/>
-        </w:rPr>
-        <w:t xml:space="preserve"> </w:t>
-      </w:r>
-      <w:r>
-        <w:rPr>
-          <w:rFonts w:ascii="Tahoma" w:hAnsi="Tahoma" w:cs="Tahoma"/>
-        </w:rPr>
-        <w:t xml:space="preserve">PT PLN (Persero) </w:t>
-      </w:r>
-      <w:r>
-        <w:rPr>
-          <w:rFonts w:ascii="Tahoma" w:hAnsi="Tahoma" w:cs="Tahoma"/>
-          <w:lang w:val="id-ID"/>
-        </w:rPr>
-        <w:t>Kantor Pusat</w:t>
-      </w:r>
-      <w:r>
-        <w:rPr>
-          <w:rFonts w:ascii="Tahoma" w:hAnsi="Tahoma" w:cs="Tahoma"/>
-        </w:rPr>
-        <w:t xml:space="preserve"> </w:t>
-      </w:r>
-      <w:r>
-        <w:rPr>
-          <w:rFonts w:ascii="Tahoma" w:hAnsi="Tahoma" w:cs="Tahoma"/>
-        </w:rPr>
-        <w:t xml:space="preserve">mengeluarkan teguran atau peringatan tertulis kepada </w:t>
-      </w:r>
-      <w:r>
-        <w:rPr>
-          <w:rFonts w:ascii="Tahoma" w:hAnsi="Tahoma" w:cs="Tahoma"/>
-        </w:rPr>
-        <w:t>Penyedia Barang/Jasa</w:t>
-      </w:r>
-      <w:r>
-        <w:rPr>
-          <w:rFonts w:ascii="Tahoma" w:hAnsi="Tahoma" w:cs="Tahoma"/>
-        </w:rPr>
-        <w:t xml:space="preserve"> mengenai ketidakpuasan atas pelaksanaan pekerjaan </w:t>
-      </w:r>
-      <w:r>
-        <w:rPr>
-          <w:rFonts w:ascii="Tahoma" w:hAnsi="Tahoma" w:cs="Tahoma"/>
-        </w:rPr>
-        <w:t>Penyedia Barang/Jasa</w:t>
-      </w:r>
-      <w:r>
-        <w:rPr>
-          <w:rFonts w:ascii="Tahoma" w:hAnsi="Tahoma" w:cs="Tahoma"/>
-        </w:rPr>
         <w:t xml:space="preserve"> dan berhak memutus secara sepihak Surat Perjanjian/Kontrak langsung tanpa perantara Pengadilan.</w:t>
       </w:r>
     </w:p>
@@ -11604,7 +10831,6 @@
           <w:sz w:val="22"/>
         </w:rPr>
       </w:pPr>
-      <w:proofErr w:type="gramStart"/>
       <w:r>
         <w:rPr>
           <w:rFonts w:ascii="Tahoma" w:hAnsi="Tahoma" w:cs="Tahoma"/>
@@ -11612,7 +10838,6 @@
         </w:rPr>
         <w:t>Selanjutnya kedua belah pihak sepakat untuk tidak memberlakukan Pasal 1266 dan Pasal 1267 Kitab Undang-Undang Hukum Perdata.</w:t>
       </w:r>
-      <w:proofErr w:type="gramEnd"/>
     </w:p>
     <w:p>
       <w:pPr>
@@ -11926,23 +11151,7 @@
           <w:rFonts w:ascii="Tahoma" w:hAnsi="Tahoma" w:cs="Tahoma"/>
           <w:sz w:val="22"/>
         </w:rPr>
-        <w:t xml:space="preserve">Pembayaran ongkos </w:t>
-      </w:r>
-      <w:proofErr w:type="gramStart"/>
-      <w:r>
-        <w:rPr>
-          <w:rFonts w:ascii="Tahoma" w:hAnsi="Tahoma" w:cs="Tahoma"/>
-          <w:sz w:val="22"/>
-        </w:rPr>
-        <w:t>perkara  dan</w:t>
-      </w:r>
-      <w:proofErr w:type="gramEnd"/>
-      <w:r>
-        <w:rPr>
-          <w:rFonts w:ascii="Tahoma" w:hAnsi="Tahoma" w:cs="Tahoma"/>
-          <w:sz w:val="22"/>
-        </w:rPr>
-        <w:t xml:space="preserve"> denda sesuai keputusan pengadilan maupun pengeluaran-pengeluaran yang lain oleh karena adanya tuntutan pihak ketiga kepada </w:t>
+        <w:t xml:space="preserve">Pembayaran ongkos perkara  dan denda sesuai keputusan pengadilan maupun pengeluaran-pengeluaran yang lain oleh karena adanya tuntutan pihak ketiga kepada </w:t>
       </w:r>
       <w:r>
         <w:rPr>
@@ -12199,7 +11408,15 @@
           <w:rFonts w:ascii="Tahoma" w:hAnsi="Tahoma" w:cs="Tahoma"/>
           <w:sz w:val="22"/>
         </w:rPr>
-        <w:t xml:space="preserve"> atau sebaliknya, dalam rangka melaksanakan pekerjaan ini akan dijamin kerahasiannya dan masing-masing pihak tidak akan mengungkapkan atau mengalihkan kepada pihak ketiga.</w:t>
+        <w:t xml:space="preserve"> atau sebaliknya, dalam rangka melaksanakan </w:t>
+      </w:r>
+      <w:r>
+        <w:rPr>
+          <w:rFonts w:ascii="Tahoma" w:hAnsi="Tahoma" w:cs="Tahoma"/>
+          <w:sz w:val="22"/>
+        </w:rPr>
+        <w:lastRenderedPageBreak/>
+        <w:t>pekerjaan ini akan dijamin kerahasiannya dan masing-masing pihak tidak akan mengungkapkan atau mengalihkan kepada pihak ketiga.</w:t>
       </w:r>
     </w:p>
     <w:p>
@@ -12307,14 +11524,12 @@
           <w:rFonts w:ascii="Tahoma" w:hAnsi="Tahoma" w:cs="Tahoma"/>
         </w:rPr>
       </w:pPr>
-      <w:proofErr w:type="gramStart"/>
       <w:r>
         <w:rPr>
           <w:rFonts w:ascii="Tahoma" w:hAnsi="Tahoma" w:cs="Tahoma"/>
         </w:rPr>
         <w:t>Dalam hal tersebut di atas masing-masing pihak wajib melakukan tindakan sedemikian rupa sehingga kerahasiaan data tetap terjamin.</w:t>
       </w:r>
-      <w:proofErr w:type="gramEnd"/>
     </w:p>
     <w:p>
       <w:pPr>
@@ -12454,7 +11669,6 @@
         </w:rPr>
         <w:t xml:space="preserve">anaan pekerjaan </w:t>
       </w:r>
-      <w:proofErr w:type="gramStart"/>
       <w:r>
         <w:rPr>
           <w:rFonts w:ascii="Tahoma" w:hAnsi="Tahoma" w:cs="Tahoma"/>
@@ -12475,15 +11689,7 @@
           <w:rFonts w:ascii="Tahoma" w:hAnsi="Tahoma" w:cs="Tahoma"/>
           <w:sz w:val="22"/>
         </w:rPr>
-        <w:t xml:space="preserve"> sampai</w:t>
-      </w:r>
-      <w:proofErr w:type="gramEnd"/>
-      <w:r>
-        <w:rPr>
-          <w:rFonts w:ascii="Tahoma" w:hAnsi="Tahoma" w:cs="Tahoma"/>
-          <w:sz w:val="22"/>
-        </w:rPr>
-        <w:t xml:space="preserve"> selesai seluruh pekerjaan dan selesainya masa pemeliharaan.</w:t>
+        <w:t xml:space="preserve"> sampai selesai seluruh pekerjaan dan selesainya masa pemeliharaan.</w:t>
       </w:r>
     </w:p>
     <w:p>
@@ -12594,7 +11800,6 @@
           <w:rFonts w:ascii="Tahoma" w:hAnsi="Tahoma" w:cs="Tahoma"/>
           <w:sz w:val="22"/>
         </w:rPr>
-        <w:lastRenderedPageBreak/>
         <w:t xml:space="preserve">Apabila diperlukan dalam pengurusan ijin-ijin tersebut, </w:t>
       </w:r>
       <w:r>
@@ -12619,21 +11824,12 @@
         </w:rPr>
         <w:t xml:space="preserve"> </w:t>
       </w:r>
-      <w:proofErr w:type="gramStart"/>
-      <w:r>
-        <w:rPr>
-          <w:rFonts w:ascii="Tahoma" w:hAnsi="Tahoma" w:cs="Tahoma"/>
-          <w:sz w:val="22"/>
-        </w:rPr>
-        <w:t>akan</w:t>
-      </w:r>
-      <w:proofErr w:type="gramEnd"/>
-      <w:r>
-        <w:rPr>
-          <w:rFonts w:ascii="Tahoma" w:hAnsi="Tahoma" w:cs="Tahoma"/>
-          <w:sz w:val="22"/>
-        </w:rPr>
-        <w:t xml:space="preserve"> membantu memberikan surat dukungan/referensi yang berkaitan dengan keterangan pekerjaan tersebut.</w:t>
+      <w:r>
+        <w:rPr>
+          <w:rFonts w:ascii="Tahoma" w:hAnsi="Tahoma" w:cs="Tahoma"/>
+          <w:sz w:val="22"/>
+        </w:rPr>
+        <w:t>akan membantu memberikan surat dukungan/referensi yang berkaitan dengan keterangan pekerjaan tersebut.</w:t>
       </w:r>
     </w:p>
     <w:p>
@@ -12701,17 +11897,8 @@
           <w:rFonts w:ascii="Tahoma" w:hAnsi="Tahoma" w:cs="Tahoma"/>
           <w:sz w:val="22"/>
         </w:rPr>
-        <w:t xml:space="preserve"> harus menjaga lingkungan sekitar daerah kerja selama pelaksanaan pekerjaan tersebut, </w:t>
-      </w:r>
-      <w:proofErr w:type="gramStart"/>
-      <w:r>
-        <w:rPr>
-          <w:rFonts w:ascii="Tahoma" w:hAnsi="Tahoma" w:cs="Tahoma"/>
-          <w:sz w:val="22"/>
-        </w:rPr>
-        <w:t>meliputi :</w:t>
-      </w:r>
-      <w:proofErr w:type="gramEnd"/>
+        <w:t xml:space="preserve"> harus menjaga lingkungan sekitar daerah kerja selama pelaksanaan pekerjaan tersebut, meliputi :</w:t>
+      </w:r>
     </w:p>
     <w:p>
       <w:pPr>
@@ -12755,7 +11942,6 @@
           <w:sz w:val="22"/>
         </w:rPr>
       </w:pPr>
-      <w:proofErr w:type="gramStart"/>
       <w:r>
         <w:rPr>
           <w:rFonts w:ascii="Tahoma" w:hAnsi="Tahoma" w:cs="Tahoma"/>
@@ -12777,7 +11963,6 @@
         </w:rPr>
         <w:t xml:space="preserve"> harus menjaga kebersihan jangan sampai ada timbunan bahan-bahan atau material yang sudah tidak terpakai, termasuk kotoran-kotoran dan sampah-sampah.</w:t>
       </w:r>
-      <w:proofErr w:type="gramEnd"/>
     </w:p>
     <w:p>
       <w:pPr>
@@ -12854,23 +12039,7 @@
           <w:rFonts w:ascii="Tahoma" w:hAnsi="Tahoma" w:cs="Tahoma"/>
           <w:sz w:val="22"/>
         </w:rPr>
-        <w:t xml:space="preserve">Perlindungan dan pencegahan gangguan terhadap fasilitas yang ada harus turut menjaga terhadap semua fasilitas-fasilitas yang ada ditempat atau dekat lokasi/tempat kerja, dan harus </w:t>
-      </w:r>
-      <w:proofErr w:type="gramStart"/>
-      <w:r>
-        <w:rPr>
-          <w:rFonts w:ascii="Tahoma" w:hAnsi="Tahoma" w:cs="Tahoma"/>
-          <w:sz w:val="22"/>
-        </w:rPr>
-        <w:t>memperbaiki  jika</w:t>
-      </w:r>
-      <w:proofErr w:type="gramEnd"/>
-      <w:r>
-        <w:rPr>
-          <w:rFonts w:ascii="Tahoma" w:hAnsi="Tahoma" w:cs="Tahoma"/>
-          <w:sz w:val="22"/>
-        </w:rPr>
-        <w:t xml:space="preserve"> terjadi kerusakan-kerusakan akibat kesalahan </w:t>
+        <w:t xml:space="preserve">Perlindungan dan pencegahan gangguan terhadap fasilitas yang ada harus turut menjaga terhadap semua fasilitas-fasilitas yang ada ditempat atau dekat lokasi/tempat kerja, dan harus memperbaiki  jika terjadi kerusakan-kerusakan akibat kesalahan </w:t>
       </w:r>
       <w:r>
         <w:rPr>
@@ -12944,37 +12113,12 @@
           <w:sz w:val="22"/>
         </w:rPr>
       </w:pPr>
-      <w:proofErr w:type="gramStart"/>
-      <w:r>
-        <w:rPr>
-          <w:rFonts w:ascii="Tahoma" w:hAnsi="Tahoma" w:cs="Tahoma"/>
-          <w:sz w:val="22"/>
-        </w:rPr>
-        <w:t>Harus melakukan tindakan-tindakan pencegahan terhadap kemungkinan terjadinya pencemaran air, udara dan tanah yang timbul akibat pelaksanaan pekerjaan tersebut.</w:t>
-      </w:r>
-      <w:proofErr w:type="gramEnd"/>
-      <w:r>
-        <w:rPr>
-          <w:rFonts w:ascii="Tahoma" w:hAnsi="Tahoma" w:cs="Tahoma"/>
-          <w:sz w:val="22"/>
-        </w:rPr>
-        <w:t xml:space="preserve"> Jika didalam pelaksanaan pekerjaan </w:t>
-      </w:r>
-      <w:proofErr w:type="gramStart"/>
-      <w:r>
-        <w:rPr>
-          <w:rFonts w:ascii="Tahoma" w:hAnsi="Tahoma" w:cs="Tahoma"/>
-          <w:sz w:val="22"/>
-        </w:rPr>
-        <w:t>tersebut  terdapat</w:t>
-      </w:r>
-      <w:proofErr w:type="gramEnd"/>
-      <w:r>
-        <w:rPr>
-          <w:rFonts w:ascii="Tahoma" w:hAnsi="Tahoma" w:cs="Tahoma"/>
-          <w:sz w:val="22"/>
-        </w:rPr>
-        <w:t xml:space="preserve"> buangan bahan-bahan/ material yang dapat menimbulkan pencemaran, maka </w:t>
+      <w:r>
+        <w:rPr>
+          <w:rFonts w:ascii="Tahoma" w:hAnsi="Tahoma" w:cs="Tahoma"/>
+          <w:sz w:val="22"/>
+        </w:rPr>
+        <w:t xml:space="preserve">Harus melakukan tindakan-tindakan pencegahan terhadap kemungkinan terjadinya pencemaran air, udara dan tanah yang timbul akibat pelaksanaan pekerjaan tersebut. Jika didalam pelaksanaan pekerjaan tersebut  terdapat buangan bahan-bahan/ material yang dapat menimbulkan pencemaran, maka </w:t>
       </w:r>
       <w:r>
         <w:rPr>
@@ -13115,17 +12259,8 @@
           <w:rFonts w:ascii="Tahoma" w:hAnsi="Tahoma" w:cs="Tahoma"/>
           <w:sz w:val="22"/>
         </w:rPr>
-        <w:t xml:space="preserve">, apabila pada saat dilakukan pembukaan penawaran terdapat salah satu dari hal-hal sebagai </w:t>
-      </w:r>
-      <w:proofErr w:type="gramStart"/>
-      <w:r>
-        <w:rPr>
-          <w:rFonts w:ascii="Tahoma" w:hAnsi="Tahoma" w:cs="Tahoma"/>
-          <w:sz w:val="22"/>
-        </w:rPr>
-        <w:t>berikut :</w:t>
-      </w:r>
-      <w:proofErr w:type="gramEnd"/>
+        <w:t>, apabila pada saat dilakukan pembukaan penawaran terdapat salah satu dari hal-hal sebagai berikut :</w:t>
+      </w:r>
     </w:p>
     <w:p>
       <w:pPr>
@@ -13213,7 +12348,6 @@
           <w:szCs w:val="22"/>
           <w:lang w:val="id-ID"/>
         </w:rPr>
-        <w:lastRenderedPageBreak/>
         <w:t>Tahap Evaluasi</w:t>
       </w:r>
     </w:p>
@@ -14401,7 +13535,6 @@
           <w:szCs w:val="22"/>
           <w:lang w:val="id-ID"/>
         </w:rPr>
-        <w:lastRenderedPageBreak/>
         <w:t xml:space="preserve">Evaluasi dilaksanakan sesuai ketentuan  dalam  Keputusan  Direksi PT PLN  (Persero) No. 305.K/DIR/2010 tanggal 03 Juni 2010, adalah meng-gunakan </w:t>
       </w:r>
       <w:r>
@@ -14730,6 +13863,7 @@
           <w:szCs w:val="22"/>
           <w:lang w:val="sv-SE"/>
         </w:rPr>
+        <w:lastRenderedPageBreak/>
         <w:t xml:space="preserve">Peserta </w:t>
       </w:r>
       <w:r>
@@ -14998,7 +14132,6 @@
         </w:rPr>
         <w:t xml:space="preserve">BAB </w:t>
       </w:r>
-      <w:proofErr w:type="gramStart"/>
       <w:r>
         <w:rPr>
           <w:rFonts w:ascii="Tahoma" w:hAnsi="Tahoma" w:cs="Tahoma"/>
@@ -15027,17 +14160,7 @@
           <w:szCs w:val="22"/>
           <w:lang w:val="id-ID"/>
         </w:rPr>
-        <w:t>.</w:t>
-      </w:r>
-      <w:proofErr w:type="gramEnd"/>
-      <w:r>
-        <w:rPr>
-          <w:rFonts w:ascii="Tahoma" w:hAnsi="Tahoma" w:cs="Tahoma"/>
-          <w:sz w:val="22"/>
-          <w:szCs w:val="22"/>
-          <w:lang w:val="id-ID"/>
-        </w:rPr>
-        <w:t xml:space="preserve">  </w:t>
+        <w:t xml:space="preserve">.  </w:t>
       </w:r>
       <w:r>
         <w:rPr>
@@ -15144,17 +14267,8 @@
           <w:rFonts w:ascii="Tahoma" w:hAnsi="Tahoma" w:cs="Tahoma"/>
           <w:b/>
         </w:rPr>
-        <w:t xml:space="preserve">. </w:t>
-      </w:r>
-      <w:proofErr w:type="gramStart"/>
-      <w:r>
-        <w:rPr>
-          <w:rFonts w:ascii="Tahoma" w:hAnsi="Tahoma" w:cs="Tahoma"/>
-          <w:b/>
-        </w:rPr>
-        <w:t>P E N U T U P.</w:t>
-      </w:r>
-      <w:proofErr w:type="gramEnd"/>
+        <w:t>. P E N U T U P.</w:t>
+      </w:r>
       <w:r>
         <w:rPr>
           <w:rFonts w:ascii="Tahoma" w:hAnsi="Tahoma" w:cs="Tahoma"/>
@@ -15188,23 +14302,7 @@
           <w:sz w:val="22"/>
         </w:rPr>
         <w:tab/>
-        <w:t xml:space="preserve">Perubahan atau penambahan atas hal-hal lain yang belum tercakup dalam RKS ini, akan dicantumkan dalam Berita Acara Penjelasan Penunjukan Langsung </w:t>
-      </w:r>
-      <w:proofErr w:type="gramStart"/>
-      <w:r>
-        <w:rPr>
-          <w:rFonts w:ascii="Tahoma" w:hAnsi="Tahoma" w:cs="Tahoma"/>
-          <w:sz w:val="22"/>
-        </w:rPr>
-        <w:t>yang  merupakan</w:t>
-      </w:r>
-      <w:proofErr w:type="gramEnd"/>
-      <w:r>
-        <w:rPr>
-          <w:rFonts w:ascii="Tahoma" w:hAnsi="Tahoma" w:cs="Tahoma"/>
-          <w:sz w:val="22"/>
-        </w:rPr>
-        <w:t xml:space="preserve"> bagian yang tidak terpisahkan dari RKS ini.</w:t>
+        <w:t>Perubahan atau penambahan atas hal-hal lain yang belum tercakup dalam RKS ini, akan dicantumkan dalam Berita Acara Penjelasan Penunjukan Langsung yang  merupakan bagian yang tidak terpisahkan dari RKS ini.</w:t>
       </w:r>
     </w:p>
     <w:p>
@@ -15228,45 +14326,6 @@
           <w:sz w:val="22"/>
         </w:rPr>
       </w:pPr>
-    </w:p>
-    <w:p>
-      <w:pPr>
-        <w:spacing w:line="280" w:lineRule="atLeast"/>
-        <w:jc w:val="right"/>
-        <w:rPr>
-          <w:rFonts w:ascii="Tahoma" w:hAnsi="Tahoma" w:cs="Tahoma"/>
-          <w:b/>
-          <w:sz w:val="22"/>
-        </w:rPr>
-      </w:pPr>
-      <w:r>
-        <w:rPr>
-          <w:rFonts w:ascii="Tahoma" w:hAnsi="Tahoma" w:cs="Tahoma"/>
-          <w:b/>
-          <w:sz w:val="22"/>
-          <w:highlight w:val="yellow"/>
-          <w:lang w:val="id-ID"/>
-        </w:rPr>
-        <w:t>#tempat surat#</w:t>
-      </w:r>
-      <w:r>
-        <w:rPr>
-          <w:rFonts w:ascii="Tahoma" w:hAnsi="Tahoma" w:cs="Tahoma"/>
-          <w:b/>
-          <w:sz w:val="22"/>
-        </w:rPr>
-        <w:t xml:space="preserve">,  </w:t>
-      </w:r>
-      <w:r>
-        <w:rPr>
-          <w:rFonts w:ascii="Tahoma" w:hAnsi="Tahoma" w:cs="Tahoma"/>
-          <w:b/>
-          <w:sz w:val="22"/>
-          <w:highlight w:val="yellow"/>
-          <w:lang w:val="id-ID"/>
-        </w:rPr>
-        <w:t>#tanggal rks#</w:t>
-      </w:r>
     </w:p>
     <w:p>
       <w:pPr>
@@ -15303,96 +14362,23 @@
           </w:tcPr>
           <w:p>
             <w:pPr>
+              <w:tabs>
+                <w:tab w:val="left" w:pos="1260"/>
+              </w:tabs>
               <w:spacing w:line="280" w:lineRule="atLeast"/>
-              <w:jc w:val="center"/>
               <w:rPr>
                 <w:rFonts w:ascii="Tahoma" w:hAnsi="Tahoma" w:cs="Tahoma"/>
                 <w:b/>
                 <w:sz w:val="22"/>
-              </w:rPr>
-            </w:pPr>
-            <w:r>
-              <w:rPr>
-                <w:rFonts w:ascii="Tahoma" w:hAnsi="Tahoma" w:cs="Tahoma"/>
-                <w:b/>
-                <w:sz w:val="22"/>
-              </w:rPr>
-              <w:lastRenderedPageBreak/>
-              <w:t>MENGESAHKAN,</w:t>
-            </w:r>
-          </w:p>
-          <w:p>
-            <w:pPr>
-              <w:spacing w:line="280" w:lineRule="atLeast"/>
-              <w:jc w:val="center"/>
-              <w:rPr>
-                <w:rFonts w:ascii="Tahoma" w:hAnsi="Tahoma" w:cs="Tahoma"/>
-                <w:sz w:val="22"/>
+                <w:lang w:val="id-ID"/>
               </w:rPr>
             </w:pPr>
           </w:p>
-          <w:p>
-            <w:pPr>
-              <w:spacing w:line="280" w:lineRule="atLeast"/>
-              <w:jc w:val="center"/>
-              <w:rPr>
-                <w:rFonts w:ascii="Tahoma" w:hAnsi="Tahoma" w:cs="Tahoma"/>
-                <w:b/>
-                <w:sz w:val="22"/>
-              </w:rPr>
-            </w:pPr>
-            <w:r>
-              <w:rPr>
-                <w:rFonts w:ascii="Tahoma" w:hAnsi="Tahoma" w:cs="Tahoma"/>
-                <w:b/>
-                <w:sz w:val="22"/>
-                <w:highlight w:val="cyan"/>
-                <w:lang w:val="id-ID"/>
-              </w:rPr>
-              <w:t>#pengesah#</w:t>
-            </w:r>
-            <w:r>
-              <w:rPr>
-                <w:rFonts w:ascii="Tahoma" w:hAnsi="Tahoma" w:cs="Tahoma"/>
-                <w:b/>
-                <w:sz w:val="22"/>
-              </w:rPr>
-              <w:t>,</w:t>
-            </w:r>
-          </w:p>
-          <w:p>
-            <w:pPr>
-              <w:spacing w:line="280" w:lineRule="atLeast"/>
-              <w:ind w:left="360" w:hanging="360"/>
-              <w:jc w:val="center"/>
-              <w:rPr>
-                <w:rFonts w:ascii="Tahoma" w:hAnsi="Tahoma" w:cs="Tahoma"/>
-                <w:sz w:val="22"/>
-              </w:rPr>
-            </w:pPr>
-          </w:p>
-          <w:p>
-            <w:pPr>
-              <w:spacing w:line="280" w:lineRule="atLeast"/>
-              <w:ind w:left="360" w:hanging="360"/>
-              <w:jc w:val="center"/>
-              <w:rPr>
-                <w:rFonts w:ascii="Tahoma" w:hAnsi="Tahoma" w:cs="Tahoma"/>
-                <w:sz w:val="22"/>
-              </w:rPr>
-            </w:pPr>
-          </w:p>
-          <w:p>
-            <w:pPr>
-              <w:spacing w:line="280" w:lineRule="atLeast"/>
-              <w:ind w:left="360" w:hanging="360"/>
-              <w:jc w:val="center"/>
-              <w:rPr>
-                <w:rFonts w:ascii="Tahoma" w:hAnsi="Tahoma" w:cs="Tahoma"/>
-                <w:sz w:val="22"/>
-              </w:rPr>
-            </w:pPr>
-          </w:p>
+        </w:tc>
+        <w:tc>
+          <w:tcPr>
+            <w:tcW w:w="4080" w:type="dxa"/>
+          </w:tcPr>
           <w:p>
             <w:pPr>
               <w:tabs>
@@ -15406,173 +14392,355 @@
                 <w:sz w:val="22"/>
               </w:rPr>
             </w:pPr>
-            <w:r>
-              <w:rPr>
-                <w:rFonts w:ascii="Tahoma" w:hAnsi="Tahoma" w:cs="Tahoma"/>
-                <w:highlight w:val="cyan"/>
-                <w:lang w:val="id-ID"/>
-              </w:rPr>
-              <w:t>#nama pengesah#</w:t>
-            </w:r>
-          </w:p>
-        </w:tc>
-        <w:tc>
-          <w:tcPr>
-            <w:tcW w:w="4080" w:type="dxa"/>
-          </w:tcPr>
-          <w:p>
-            <w:pPr>
-              <w:pStyle w:val="Heading1"/>
-              <w:spacing w:line="280" w:lineRule="atLeast"/>
-              <w:jc w:val="center"/>
-              <w:rPr>
-                <w:rFonts w:ascii="Tahoma" w:hAnsi="Tahoma" w:cs="Tahoma"/>
-                <w:sz w:val="20"/>
-              </w:rPr>
-            </w:pPr>
-            <w:r>
-              <w:rPr>
-                <w:rFonts w:ascii="Tahoma" w:hAnsi="Tahoma" w:cs="Tahoma"/>
-                <w:sz w:val="20"/>
-                <w:highlight w:val="cyan"/>
-                <w:lang w:val="id-ID"/>
-              </w:rPr>
-              <w:t>#jenis panitia</w:t>
-            </w:r>
-            <w:r>
-              <w:rPr>
-                <w:rFonts w:ascii="Tahoma" w:hAnsi="Tahoma" w:cs="Tahoma"/>
-                <w:sz w:val="20"/>
-                <w:highlight w:val="cyan"/>
-                <w:lang w:val="id-ID"/>
-              </w:rPr>
-              <w:t xml:space="preserve"> kapital</w:t>
-            </w:r>
-            <w:r>
-              <w:rPr>
-                <w:rFonts w:ascii="Tahoma" w:hAnsi="Tahoma" w:cs="Tahoma"/>
-                <w:sz w:val="20"/>
-                <w:highlight w:val="cyan"/>
-                <w:lang w:val="id-ID"/>
-              </w:rPr>
-              <w:t>#</w:t>
-            </w:r>
-            <w:r>
-              <w:rPr>
-                <w:rFonts w:ascii="Tahoma" w:hAnsi="Tahoma" w:cs="Tahoma"/>
-                <w:sz w:val="20"/>
-                <w:lang w:val="id-ID"/>
-              </w:rPr>
-              <w:t xml:space="preserve"> </w:t>
-            </w:r>
-            <w:r>
-              <w:rPr>
-                <w:rFonts w:ascii="Tahoma" w:hAnsi="Tahoma" w:cs="Tahoma"/>
-                <w:sz w:val="20"/>
-              </w:rPr>
-              <w:t>PENGADAAN BARANG / JASA</w:t>
-            </w:r>
-          </w:p>
-          <w:p>
-            <w:pPr>
-              <w:pStyle w:val="Heading2"/>
-              <w:spacing w:line="280" w:lineRule="atLeast"/>
-              <w:ind w:left="0" w:firstLine="0"/>
-              <w:jc w:val="center"/>
-              <w:rPr>
-                <w:rFonts w:ascii="Tahoma" w:hAnsi="Tahoma" w:cs="Tahoma"/>
-                <w:sz w:val="20"/>
-              </w:rPr>
-            </w:pPr>
-            <w:r>
-              <w:rPr>
-                <w:rFonts w:ascii="Tahoma" w:hAnsi="Tahoma" w:cs="Tahoma"/>
-                <w:sz w:val="20"/>
-              </w:rPr>
-              <w:t>PT PLN (PERSERO) PUSAT</w:t>
-            </w:r>
-          </w:p>
-          <w:p>
-            <w:pPr>
-              <w:spacing w:line="280" w:lineRule="atLeast"/>
-              <w:ind w:left="990" w:hanging="990"/>
-              <w:jc w:val="both"/>
-              <w:rPr>
-                <w:rFonts w:ascii="Tahoma" w:hAnsi="Tahoma" w:cs="Tahoma"/>
-                <w:sz w:val="22"/>
-              </w:rPr>
-            </w:pPr>
-          </w:p>
-          <w:p>
-            <w:pPr>
-              <w:spacing w:line="280" w:lineRule="atLeast"/>
-              <w:ind w:left="990" w:hanging="990"/>
-              <w:jc w:val="both"/>
-              <w:rPr>
-                <w:rFonts w:ascii="Tahoma" w:hAnsi="Tahoma" w:cs="Tahoma"/>
-                <w:sz w:val="22"/>
-              </w:rPr>
-            </w:pPr>
-          </w:p>
-          <w:p>
-            <w:pPr>
-              <w:tabs>
-                <w:tab w:val="left" w:pos="1260"/>
-              </w:tabs>
-              <w:spacing w:line="280" w:lineRule="atLeast"/>
-              <w:jc w:val="center"/>
-              <w:rPr>
-                <w:rFonts w:ascii="Tahoma" w:hAnsi="Tahoma" w:cs="Tahoma"/>
-                <w:sz w:val="22"/>
-                <w:lang w:val="id-ID"/>
-              </w:rPr>
-            </w:pPr>
-          </w:p>
-          <w:p>
-            <w:pPr>
-              <w:tabs>
-                <w:tab w:val="left" w:pos="1260"/>
-              </w:tabs>
-              <w:spacing w:line="280" w:lineRule="atLeast"/>
-              <w:jc w:val="center"/>
-              <w:rPr>
-                <w:rFonts w:ascii="Tahoma" w:hAnsi="Tahoma" w:cs="Tahoma"/>
-                <w:b/>
-                <w:sz w:val="22"/>
-              </w:rPr>
-            </w:pPr>
-            <w:r>
-              <w:rPr>
-                <w:rFonts w:ascii="Tahoma" w:hAnsi="Tahoma" w:cs="Tahoma"/>
-                <w:sz w:val="22"/>
-                <w:lang w:val="id-ID"/>
-              </w:rPr>
-              <w:t xml:space="preserve">                                                      </w:t>
-            </w:r>
-            <w:r>
-              <w:rPr>
-                <w:rFonts w:ascii="Tahoma" w:hAnsi="Tahoma" w:cs="Tahoma"/>
-                <w:sz w:val="22"/>
-                <w:highlight w:val="cyan"/>
-                <w:lang w:val="id-ID"/>
-              </w:rPr>
-              <w:t>#nama peja</w:t>
-            </w:r>
-            <w:r>
-              <w:rPr>
-                <w:rFonts w:ascii="Tahoma" w:hAnsi="Tahoma" w:cs="Tahoma"/>
-                <w:sz w:val="22"/>
-                <w:highlight w:val="cyan"/>
-                <w:lang w:val="id-ID"/>
-              </w:rPr>
-              <w:t>bat / ketua panitia#</w:t>
-            </w:r>
           </w:p>
         </w:tc>
       </w:tr>
     </w:tbl>
     <w:p>
       <w:pPr>
+        <w:rPr>
+          <w:rFonts w:ascii="Tahoma" w:hAnsi="Tahoma" w:cs="Tahoma"/>
+          <w:b/>
+          <w:sz w:val="22"/>
+          <w:lang w:val="id-ID"/>
+        </w:rPr>
+      </w:pPr>
+    </w:p>
+    <w:p>
+      <w:pPr>
+        <w:rPr>
+          <w:rFonts w:ascii="Tahoma" w:hAnsi="Tahoma" w:cs="Tahoma"/>
+          <w:b/>
+          <w:sz w:val="22"/>
+          <w:lang w:val="id-ID"/>
+        </w:rPr>
+      </w:pPr>
+      <w:r>
+        <w:rPr>
+          <w:rFonts w:ascii="Tahoma" w:hAnsi="Tahoma" w:cs="Tahoma"/>
+          <w:b/>
+          <w:sz w:val="22"/>
+          <w:lang w:val="id-ID"/>
+        </w:rPr>
+        <w:br w:type="page"/>
+      </w:r>
+    </w:p>
+    <w:p>
+      <w:pPr>
+        <w:spacing w:line="280" w:lineRule="atLeast"/>
+        <w:jc w:val="center"/>
+        <w:rPr>
+          <w:rFonts w:ascii="Tahoma" w:hAnsi="Tahoma" w:cs="Tahoma"/>
+          <w:b/>
+          <w:sz w:val="22"/>
+          <w:szCs w:val="22"/>
+        </w:rPr>
+      </w:pPr>
+      <w:r>
+        <w:rPr>
+          <w:rFonts w:ascii="Tahoma" w:hAnsi="Tahoma" w:cs="Tahoma"/>
+          <w:b/>
+          <w:sz w:val="22"/>
+          <w:szCs w:val="22"/>
+          <w:highlight w:val="yellow"/>
+          <w:lang w:val="id-ID"/>
+        </w:rPr>
+        <w:lastRenderedPageBreak/>
+        <w:t>#tempat surat#</w:t>
+      </w:r>
+      <w:r>
+        <w:rPr>
+          <w:rFonts w:ascii="Tahoma" w:hAnsi="Tahoma" w:cs="Tahoma"/>
+          <w:b/>
+          <w:sz w:val="22"/>
+          <w:szCs w:val="22"/>
+        </w:rPr>
+        <w:t xml:space="preserve">,  </w:t>
+      </w:r>
+      <w:r>
+        <w:rPr>
+          <w:rFonts w:ascii="Tahoma" w:hAnsi="Tahoma" w:cs="Tahoma"/>
+          <w:b/>
+          <w:sz w:val="22"/>
+          <w:szCs w:val="22"/>
+          <w:highlight w:val="yellow"/>
+          <w:lang w:val="id-ID"/>
+        </w:rPr>
+        <w:t>#tanggal rks#</w:t>
+      </w:r>
+    </w:p>
+    <w:p>
+      <w:pPr>
+        <w:pStyle w:val="Heading1"/>
+        <w:spacing w:line="280" w:lineRule="atLeast"/>
+        <w:jc w:val="center"/>
+        <w:rPr>
+          <w:rFonts w:ascii="Tahoma" w:hAnsi="Tahoma" w:cs="Tahoma"/>
+          <w:sz w:val="22"/>
+          <w:szCs w:val="22"/>
+          <w:highlight w:val="cyan"/>
+          <w:lang w:val="id-ID"/>
+        </w:rPr>
+      </w:pPr>
+    </w:p>
+    <w:p>
+      <w:pPr>
+        <w:pStyle w:val="Heading1"/>
+        <w:spacing w:line="280" w:lineRule="atLeast"/>
+        <w:jc w:val="center"/>
+        <w:rPr>
+          <w:rFonts w:ascii="Tahoma" w:hAnsi="Tahoma"/>
+          <w:sz w:val="22"/>
+          <w:szCs w:val="22"/>
+          <w:lang w:val="id-ID"/>
+        </w:rPr>
+      </w:pPr>
+      <w:r>
+        <w:rPr>
+          <w:rFonts w:ascii="Tahoma" w:hAnsi="Tahoma" w:cs="Tahoma"/>
+          <w:sz w:val="22"/>
+          <w:szCs w:val="22"/>
+          <w:highlight w:val="cyan"/>
+          <w:lang w:val="id-ID"/>
+        </w:rPr>
+        <w:t>#jenis panitia kapital#</w:t>
+      </w:r>
+      <w:r>
+        <w:rPr>
+          <w:rFonts w:ascii="Tahoma" w:hAnsi="Tahoma" w:cs="Tahoma"/>
+          <w:sz w:val="22"/>
+          <w:szCs w:val="22"/>
+          <w:lang w:val="id-ID"/>
+        </w:rPr>
+        <w:t xml:space="preserve"> </w:t>
+      </w:r>
+      <w:r>
+        <w:rPr>
+          <w:rFonts w:ascii="Tahoma" w:hAnsi="Tahoma"/>
+          <w:sz w:val="22"/>
+          <w:szCs w:val="22"/>
+        </w:rPr>
+        <w:t>PENGADAAN BARANG / JASA</w:t>
+      </w:r>
+    </w:p>
+    <w:p>
+      <w:pPr>
+        <w:pStyle w:val="Heading2"/>
+        <w:spacing w:line="280" w:lineRule="atLeast"/>
+        <w:ind w:left="0" w:firstLine="0"/>
+        <w:jc w:val="center"/>
+        <w:rPr>
+          <w:rFonts w:ascii="Tahoma" w:hAnsi="Tahoma"/>
+          <w:sz w:val="22"/>
+          <w:szCs w:val="22"/>
+        </w:rPr>
+      </w:pPr>
+      <w:r>
+        <w:rPr>
+          <w:rFonts w:ascii="Tahoma" w:hAnsi="Tahoma"/>
+          <w:sz w:val="22"/>
+          <w:szCs w:val="22"/>
+        </w:rPr>
+        <w:t>PT PLN (PERSERO) KANTOR PUSAT</w:t>
+      </w:r>
+    </w:p>
+    <w:p>
+      <w:pPr>
+        <w:spacing w:line="280" w:lineRule="atLeast"/>
+        <w:ind w:left="990" w:hanging="990"/>
+        <w:jc w:val="both"/>
+        <w:rPr>
+          <w:rFonts w:ascii="Tahoma" w:hAnsi="Tahoma"/>
+          <w:sz w:val="22"/>
+          <w:szCs w:val="22"/>
+        </w:rPr>
+      </w:pPr>
+    </w:p>
+    <w:p>
+      <w:pPr>
+        <w:spacing w:line="280" w:lineRule="atLeast"/>
+        <w:ind w:left="990" w:hanging="990"/>
+        <w:jc w:val="both"/>
+        <w:rPr>
+          <w:rFonts w:ascii="Tahoma" w:hAnsi="Tahoma"/>
+          <w:sz w:val="22"/>
+          <w:szCs w:val="22"/>
+        </w:rPr>
+      </w:pPr>
+    </w:p>
+    <w:p>
+      <w:pPr>
+        <w:spacing w:line="280" w:lineRule="atLeast"/>
+        <w:ind w:left="360" w:hanging="360"/>
+        <w:jc w:val="center"/>
+        <w:rPr>
+          <w:rFonts w:ascii="Tahoma" w:hAnsi="Tahoma"/>
+          <w:sz w:val="22"/>
+          <w:szCs w:val="22"/>
+          <w:lang w:val="id-ID"/>
+        </w:rPr>
+      </w:pPr>
+    </w:p>
+    <w:p>
+      <w:pPr>
+        <w:spacing w:line="280" w:lineRule="atLeast"/>
+        <w:ind w:left="360" w:hanging="360"/>
+        <w:jc w:val="center"/>
+        <w:rPr>
+          <w:rFonts w:ascii="Tahoma" w:hAnsi="Tahoma"/>
+          <w:sz w:val="22"/>
+          <w:szCs w:val="22"/>
+          <w:lang w:val="id-ID"/>
+        </w:rPr>
+      </w:pPr>
+    </w:p>
+    <w:p>
+      <w:pPr>
+        <w:spacing w:line="280" w:lineRule="atLeast"/>
+        <w:ind w:left="360" w:hanging="360"/>
+        <w:jc w:val="center"/>
+        <w:rPr>
+          <w:rFonts w:ascii="Tahoma" w:hAnsi="Tahoma"/>
+          <w:sz w:val="22"/>
+          <w:szCs w:val="22"/>
+          <w:lang w:val="id-ID"/>
+        </w:rPr>
+      </w:pPr>
+    </w:p>
+    <w:p>
+      <w:pPr>
+        <w:spacing w:line="280" w:lineRule="atLeast"/>
+        <w:ind w:left="360" w:hanging="360"/>
+        <w:jc w:val="center"/>
+        <w:rPr>
+          <w:rFonts w:ascii="Tahoma" w:hAnsi="Tahoma"/>
+          <w:sz w:val="22"/>
+          <w:szCs w:val="22"/>
+          <w:lang w:val="id-ID"/>
+        </w:rPr>
+      </w:pPr>
+      <w:r>
+        <w:rPr>
+          <w:rFonts w:ascii="Tahoma" w:hAnsi="Tahoma"/>
+          <w:sz w:val="22"/>
+          <w:szCs w:val="22"/>
+          <w:highlight w:val="cyan"/>
+          <w:lang w:val="id-ID"/>
+        </w:rPr>
+        <w:t>#listpanitia#</w:t>
+      </w:r>
+    </w:p>
+    <w:p>
+      <w:pPr>
+        <w:spacing w:line="280" w:lineRule="atLeast"/>
+        <w:ind w:left="360" w:hanging="360"/>
+        <w:jc w:val="both"/>
+        <w:rPr>
+          <w:rFonts w:ascii="Tahoma" w:hAnsi="Tahoma"/>
+          <w:sz w:val="22"/>
+          <w:szCs w:val="22"/>
+        </w:rPr>
+      </w:pPr>
+    </w:p>
+    <w:p>
+      <w:pPr>
+        <w:spacing w:line="280" w:lineRule="atLeast"/>
+        <w:jc w:val="center"/>
+        <w:rPr>
+          <w:rFonts w:ascii="Tahoma" w:hAnsi="Tahoma"/>
+          <w:b/>
+          <w:sz w:val="22"/>
+          <w:szCs w:val="22"/>
+        </w:rPr>
+      </w:pPr>
+      <w:r>
+        <w:rPr>
+          <w:rFonts w:ascii="Tahoma" w:hAnsi="Tahoma"/>
+          <w:b/>
+          <w:sz w:val="22"/>
+          <w:szCs w:val="22"/>
+        </w:rPr>
+        <w:t>MENGESAHKAN,</w:t>
+      </w:r>
+    </w:p>
+    <w:p>
+      <w:pPr>
+        <w:spacing w:line="280" w:lineRule="atLeast"/>
+        <w:ind w:left="360" w:hanging="360"/>
+        <w:jc w:val="center"/>
+        <w:rPr>
+          <w:rFonts w:ascii="Tahoma" w:hAnsi="Tahoma"/>
+          <w:sz w:val="22"/>
+          <w:szCs w:val="22"/>
+          <w:lang w:val="id-ID"/>
+        </w:rPr>
+      </w:pPr>
+      <w:r>
+        <w:rPr>
+          <w:rFonts w:ascii="Tahoma" w:hAnsi="Tahoma" w:cs="Tahoma"/>
+          <w:b/>
+          <w:sz w:val="22"/>
+          <w:szCs w:val="22"/>
+          <w:highlight w:val="cyan"/>
+          <w:lang w:val="id-ID"/>
+        </w:rPr>
+        <w:t>#pengesah#</w:t>
+      </w:r>
+    </w:p>
+    <w:p>
+      <w:pPr>
+        <w:spacing w:line="280" w:lineRule="atLeast"/>
+        <w:ind w:left="360" w:hanging="360"/>
+        <w:jc w:val="center"/>
+        <w:rPr>
+          <w:rFonts w:ascii="Tahoma" w:hAnsi="Tahoma"/>
+          <w:sz w:val="22"/>
+          <w:szCs w:val="22"/>
+          <w:lang w:val="id-ID"/>
+        </w:rPr>
+      </w:pPr>
+    </w:p>
+    <w:p>
+      <w:pPr>
+        <w:spacing w:line="280" w:lineRule="atLeast"/>
+        <w:ind w:left="360" w:hanging="360"/>
+        <w:jc w:val="center"/>
+        <w:rPr>
+          <w:rFonts w:ascii="Tahoma" w:hAnsi="Tahoma"/>
+          <w:sz w:val="22"/>
+          <w:szCs w:val="22"/>
+          <w:lang w:val="id-ID"/>
+        </w:rPr>
+      </w:pPr>
+    </w:p>
+    <w:p>
+      <w:pPr>
+        <w:spacing w:line="280" w:lineRule="atLeast"/>
+        <w:ind w:left="360" w:hanging="360"/>
+        <w:jc w:val="center"/>
+        <w:rPr>
+          <w:rFonts w:ascii="Tahoma" w:hAnsi="Tahoma"/>
+          <w:sz w:val="22"/>
+          <w:szCs w:val="22"/>
+          <w:lang w:val="id-ID"/>
+        </w:rPr>
+      </w:pPr>
+    </w:p>
+    <w:p>
+      <w:pPr>
+        <w:spacing w:line="280" w:lineRule="atLeast"/>
+        <w:ind w:left="360" w:hanging="360"/>
+        <w:jc w:val="center"/>
+        <w:rPr>
+          <w:rFonts w:ascii="Tahoma" w:hAnsi="Tahoma"/>
+          <w:sz w:val="22"/>
+          <w:szCs w:val="22"/>
+          <w:lang w:val="id-ID"/>
+        </w:rPr>
+      </w:pPr>
+    </w:p>
+    <w:p>
+      <w:pPr>
         <w:tabs>
           <w:tab w:val="left" w:pos="1260"/>
         </w:tabs>
@@ -15580,9 +14748,37 @@
         <w:ind w:left="1260" w:hanging="1260"/>
         <w:jc w:val="center"/>
         <w:rPr>
-          <w:rFonts w:ascii="Tahoma" w:hAnsi="Tahoma" w:cs="Tahoma"/>
+          <w:rFonts w:ascii="Tahoma" w:hAnsi="Tahoma"/>
           <w:b/>
           <w:sz w:val="22"/>
+          <w:szCs w:val="22"/>
+        </w:rPr>
+      </w:pPr>
+      <w:r>
+        <w:rPr>
+          <w:rFonts w:ascii="Tahoma" w:hAnsi="Tahoma" w:cs="Tahoma"/>
+          <w:sz w:val="22"/>
+          <w:szCs w:val="22"/>
+          <w:highlight w:val="cyan"/>
+          <w:lang w:val="id-ID"/>
+        </w:rPr>
+        <w:t>#nama pengesah#</w:t>
+      </w:r>
+    </w:p>
+    <w:p>
+      <w:pPr>
+        <w:tabs>
+          <w:tab w:val="left" w:pos="1260"/>
+        </w:tabs>
+        <w:spacing w:line="280" w:lineRule="atLeast"/>
+        <w:ind w:left="1260" w:hanging="1260"/>
+        <w:jc w:val="center"/>
+        <w:rPr>
+          <w:rFonts w:ascii="Tahoma" w:hAnsi="Tahoma" w:cs="Tahoma"/>
+          <w:b/>
+          <w:sz w:val="22"/>
+          <w:szCs w:val="22"/>
+          <w:lang w:val="id-ID"/>
         </w:rPr>
       </w:pPr>
     </w:p>
@@ -15704,7 +14900,7 @@
           <v:imagedata r:id="rId1" o:title=""/>
           <w10:wrap type="topAndBottom"/>
         </v:shape>
-        <o:OLEObject Type="Embed" ProgID="PBrush" ShapeID="_x0000_s1026" DrawAspect="Content" ObjectID="_1435005406" r:id="rId2"/>
+        <o:OLEObject Type="Embed" ProgID="PBrush" ShapeID="_x0000_s1026" DrawAspect="Content" ObjectID="_1436096066" r:id="rId2"/>
       </w:pict>
     </w:r>
     <w:r>
@@ -15713,25 +14909,7 @@
         <w:b/>
         <w:sz w:val="20"/>
       </w:rPr>
-      <w:t xml:space="preserve">PT.  </w:t>
-    </w:r>
-    <w:proofErr w:type="gramStart"/>
-    <w:r>
-      <w:rPr>
-        <w:rFonts w:ascii="Tahoma" w:hAnsi="Tahoma"/>
-        <w:b/>
-        <w:sz w:val="20"/>
-      </w:rPr>
-      <w:t>PLN  (</w:t>
-    </w:r>
-    <w:proofErr w:type="gramEnd"/>
-    <w:r>
-      <w:rPr>
-        <w:rFonts w:ascii="Tahoma" w:hAnsi="Tahoma"/>
-        <w:b/>
-        <w:sz w:val="20"/>
-      </w:rPr>
-      <w:t>Persero)</w:t>
+      <w:t>PT.  PLN  (Persero)</w:t>
     </w:r>
     <w:r>
       <w:rPr>
@@ -15844,7 +15022,7 @@
         <w:noProof/>
         <w:sz w:val="18"/>
       </w:rPr>
-      <w:t>19</w:t>
+      <w:t>8</w:t>
     </w:r>
     <w:r>
       <w:rPr>

</xml_diff>